<commit_message>
Fill out various entities and static data migrations
</commit_message>
<xml_diff>
--- a/WAppServer/SampleData/Model Schema Info.docx
+++ b/WAppServer/SampleData/Model Schema Info.docx
@@ -45,7 +45,19 @@
       </w:pPr>
       <w:r>
         <w:rPr/>
-        <w:t>7/24/2020</w:t>
+        <w:t>Started: 7/24/2020</w:t>
+      </w:r>
+    </w:p>
+    <w:p>
+      <w:pPr>
+        <w:pStyle w:val="Normal"/>
+        <w:bidi w:val="0"/>
+        <w:jc w:val="left"/>
+        <w:rPr/>
+      </w:pPr>
+      <w:r>
+        <w:rPr/>
+        <w:t>Current: 7/27/2020</w:t>
       </w:r>
     </w:p>
     <w:p>
@@ -64,6 +76,18 @@
         <w:pStyle w:val="Normal"/>
         <w:bidi w:val="0"/>
         <w:jc w:val="left"/>
+        <w:rPr/>
+      </w:pPr>
+      <w:r>
+        <w:rPr/>
+        <w:t>Use Nlog instead of ActivityLog table</w:t>
+      </w:r>
+    </w:p>
+    <w:p>
+      <w:pPr>
+        <w:pStyle w:val="Normal"/>
+        <w:bidi w:val="0"/>
+        <w:jc w:val="left"/>
         <w:rPr>
           <w:b/>
           <w:b/>
@@ -74,6 +98,7 @@
         <w:rPr>
           <w:b/>
           <w:bCs/>
+          <w:strike/>
         </w:rPr>
         <w:t xml:space="preserve">Source: </w:t>
       </w:r>
@@ -83,10 +108,14 @@
         <w:pStyle w:val="Normal"/>
         <w:bidi w:val="0"/>
         <w:jc w:val="left"/>
-        <w:rPr/>
+        <w:rPr>
+          <w:strike/>
+        </w:rPr>
       </w:pPr>
       <w:r>
-        <w:rPr/>
+        <w:rPr>
+          <w:strike/>
+        </w:rPr>
         <w:t>Code</w:t>
       </w:r>
     </w:p>
@@ -147,8 +176,7 @@
                 <w:bCs/>
                 <w:i w:val="false"/>
                 <w:iCs w:val="false"/>
-                <w:strike w:val="false"/>
-                <w:dstrike w:val="false"/>
+                <w:strike/>
                 <w:outline w:val="false"/>
                 <w:shadow w:val="false"/>
                 <w:color w:val="000000"/>
@@ -301,8 +329,7 @@
                 <w:bCs w:val="false"/>
                 <w:i w:val="false"/>
                 <w:iCs w:val="false"/>
-                <w:strike w:val="false"/>
-                <w:dstrike w:val="false"/>
+                <w:strike/>
                 <w:outline w:val="false"/>
                 <w:shadow w:val="false"/>
                 <w:color w:val="000000"/>
@@ -351,8 +378,7 @@
                 <w:bCs w:val="false"/>
                 <w:i w:val="false"/>
                 <w:iCs w:val="false"/>
-                <w:strike w:val="false"/>
-                <w:dstrike w:val="false"/>
+                <w:strike/>
                 <w:outline w:val="false"/>
                 <w:shadow w:val="false"/>
                 <w:color w:val="000000"/>
@@ -402,8 +428,7 @@
                 <w:bCs w:val="false"/>
                 <w:i w:val="false"/>
                 <w:iCs w:val="false"/>
-                <w:strike w:val="false"/>
-                <w:dstrike w:val="false"/>
+                <w:strike/>
                 <w:outline w:val="false"/>
                 <w:shadow w:val="false"/>
                 <w:color w:val="000000"/>
@@ -456,8 +481,7 @@
                 <w:bCs w:val="false"/>
                 <w:i w:val="false"/>
                 <w:iCs w:val="false"/>
-                <w:strike w:val="false"/>
-                <w:dstrike w:val="false"/>
+                <w:strike/>
                 <w:outline w:val="false"/>
                 <w:shadow w:val="false"/>
                 <w:color w:val="000000"/>
@@ -507,8 +531,7 @@
                 <w:bCs w:val="false"/>
                 <w:i w:val="false"/>
                 <w:iCs w:val="false"/>
-                <w:strike w:val="false"/>
-                <w:dstrike w:val="false"/>
+                <w:strike/>
                 <w:outline w:val="false"/>
                 <w:shadow w:val="false"/>
                 <w:color w:val="000000"/>
@@ -611,8 +634,7 @@
                 <w:bCs w:val="false"/>
                 <w:i w:val="false"/>
                 <w:iCs w:val="false"/>
-                <w:strike w:val="false"/>
-                <w:dstrike w:val="false"/>
+                <w:strike/>
                 <w:outline w:val="false"/>
                 <w:shadow w:val="false"/>
                 <w:color w:val="000000"/>
@@ -661,8 +683,7 @@
                 <w:bCs w:val="false"/>
                 <w:i w:val="false"/>
                 <w:iCs w:val="false"/>
-                <w:strike w:val="false"/>
-                <w:dstrike w:val="false"/>
+                <w:strike/>
                 <w:outline w:val="false"/>
                 <w:shadow w:val="false"/>
                 <w:color w:val="000000"/>
@@ -764,8 +785,7 @@
                 <w:bCs w:val="false"/>
                 <w:i w:val="false"/>
                 <w:iCs w:val="false"/>
-                <w:strike w:val="false"/>
-                <w:dstrike w:val="false"/>
+                <w:strike/>
                 <w:outline w:val="false"/>
                 <w:shadow w:val="false"/>
                 <w:color w:val="000000"/>
@@ -814,8 +834,7 @@
                 <w:bCs w:val="false"/>
                 <w:i w:val="false"/>
                 <w:iCs w:val="false"/>
-                <w:strike w:val="false"/>
-                <w:dstrike w:val="false"/>
+                <w:strike/>
                 <w:outline w:val="false"/>
                 <w:shadow w:val="false"/>
                 <w:color w:val="000000"/>
@@ -913,12 +932,142 @@
             </w:pPr>
             <w:r>
               <w:rPr>
-                <w:b w:val="false"/>
-                <w:bCs w:val="false"/>
-                <w:i w:val="false"/>
-                <w:iCs w:val="false"/>
-                <w:strike w:val="false"/>
-                <w:dstrike w:val="false"/>
+                <w:strike/>
+              </w:rPr>
+              <w:t>LogLevel</w:t>
+            </w:r>
+          </w:p>
+        </w:tc>
+        <w:tc>
+          <w:tcPr>
+            <w:tcW w:w="2096" w:type="dxa"/>
+            <w:tcBorders>
+              <w:left w:val="single" w:sz="4" w:space="0" w:color="000000"/>
+              <w:bottom w:val="single" w:sz="4" w:space="0" w:color="000000"/>
+            </w:tcBorders>
+          </w:tcPr>
+          <w:p>
+            <w:pPr>
+              <w:pStyle w:val="TableContents"/>
+              <w:bidi w:val="0"/>
+              <w:jc w:val="left"/>
+              <w:rPr>
+                <w:rFonts w:ascii="Liberation Serif" w:hAnsi="Liberation Serif"/>
+                <w:b w:val="false"/>
+                <w:b w:val="false"/>
+                <w:bCs w:val="false"/>
+                <w:i w:val="false"/>
+                <w:i w:val="false"/>
+                <w:iCs w:val="false"/>
+                <w:strike w:val="false"/>
+                <w:dstrike w:val="false"/>
+                <w:outline w:val="false"/>
+                <w:shadow w:val="false"/>
+                <w:color w:val="000000"/>
+                <w:sz w:val="24"/>
+                <w:szCs w:val="24"/>
+                <w:u w:val="none"/>
+              </w:rPr>
+            </w:pPr>
+            <w:r>
+              <w:rPr>
+                <w:strike/>
+              </w:rPr>
+              <w:t>Int, enum</w:t>
+            </w:r>
+          </w:p>
+        </w:tc>
+        <w:tc>
+          <w:tcPr>
+            <w:tcW w:w="6841" w:type="dxa"/>
+            <w:tcBorders>
+              <w:left w:val="single" w:sz="4" w:space="0" w:color="000000"/>
+              <w:bottom w:val="single" w:sz="4" w:space="0" w:color="000000"/>
+              <w:right w:val="single" w:sz="4" w:space="0" w:color="000000"/>
+            </w:tcBorders>
+          </w:tcPr>
+          <w:p>
+            <w:pPr>
+              <w:pStyle w:val="TableContents"/>
+              <w:bidi w:val="0"/>
+              <w:jc w:val="left"/>
+              <w:rPr>
+                <w:rFonts w:ascii="Liberation Serif" w:hAnsi="Liberation Serif"/>
+                <w:b w:val="false"/>
+                <w:b w:val="false"/>
+                <w:bCs w:val="false"/>
+                <w:i w:val="false"/>
+                <w:i w:val="false"/>
+                <w:iCs w:val="false"/>
+                <w:strike w:val="false"/>
+                <w:dstrike w:val="false"/>
+                <w:outline w:val="false"/>
+                <w:shadow w:val="false"/>
+                <w:color w:val="000000"/>
+                <w:sz w:val="24"/>
+                <w:szCs w:val="24"/>
+                <w:u w:val="none"/>
+              </w:rPr>
+            </w:pPr>
+            <w:r>
+              <w:rPr>
+                <w:b w:val="false"/>
+                <w:bCs w:val="false"/>
+                <w:i w:val="false"/>
+                <w:iCs w:val="false"/>
+                <w:strike w:val="false"/>
+                <w:dstrike w:val="false"/>
+                <w:outline w:val="false"/>
+                <w:shadow w:val="false"/>
+                <w:color w:val="000000"/>
+                <w:sz w:val="24"/>
+                <w:szCs w:val="24"/>
+                <w:u w:val="none"/>
+              </w:rPr>
+            </w:r>
+          </w:p>
+        </w:tc>
+      </w:tr>
+      <w:tr>
+        <w:trPr/>
+        <w:tc>
+          <w:tcPr>
+            <w:tcW w:w="4468" w:type="dxa"/>
+            <w:tcBorders>
+              <w:left w:val="single" w:sz="4" w:space="0" w:color="000000"/>
+              <w:bottom w:val="single" w:sz="4" w:space="0" w:color="000000"/>
+            </w:tcBorders>
+          </w:tcPr>
+          <w:p>
+            <w:pPr>
+              <w:pStyle w:val="TableContents"/>
+              <w:bidi w:val="0"/>
+              <w:jc w:val="left"/>
+              <w:rPr>
+                <w:rFonts w:ascii="Liberation Serif" w:hAnsi="Liberation Serif"/>
+                <w:b w:val="false"/>
+                <w:b w:val="false"/>
+                <w:bCs w:val="false"/>
+                <w:i w:val="false"/>
+                <w:i w:val="false"/>
+                <w:iCs w:val="false"/>
+                <w:strike w:val="false"/>
+                <w:dstrike w:val="false"/>
+                <w:outline w:val="false"/>
+                <w:shadow w:val="false"/>
+                <w:color w:val="000000"/>
+                <w:sz w:val="24"/>
+                <w:szCs w:val="24"/>
+                <w:u w:val="none"/>
+              </w:rPr>
+            </w:pPr>
+            <w:r>
+              <w:rPr>
+                <w:b w:val="false"/>
+                <w:bCs w:val="false"/>
+                <w:i w:val="false"/>
+                <w:iCs w:val="false"/>
+                <w:strike/>
                 <w:outline w:val="false"/>
                 <w:shadow w:val="false"/>
                 <w:color w:val="000000"/>
@@ -967,8 +1116,7 @@
                 <w:bCs w:val="false"/>
                 <w:i w:val="false"/>
                 <w:iCs w:val="false"/>
-                <w:strike w:val="false"/>
-                <w:dstrike w:val="false"/>
+                <w:strike/>
                 <w:outline w:val="false"/>
                 <w:shadow w:val="false"/>
                 <w:color w:val="000000"/>
@@ -1037,10 +1185,14 @@
         <w:pStyle w:val="Normal"/>
         <w:bidi w:val="0"/>
         <w:jc w:val="left"/>
-        <w:rPr/>
+        <w:rPr>
+          <w:strike/>
+        </w:rPr>
       </w:pPr>
       <w:r>
-        <w:rPr/>
+        <w:rPr>
+          <w:strike/>
+        </w:rPr>
       </w:r>
     </w:p>
     <w:p>
@@ -1048,10 +1200,14 @@
         <w:pStyle w:val="Normal"/>
         <w:bidi w:val="0"/>
         <w:jc w:val="left"/>
-        <w:rPr/>
+        <w:rPr>
+          <w:strike/>
+        </w:rPr>
       </w:pPr>
       <w:r>
-        <w:rPr/>
+        <w:rPr>
+          <w:strike/>
+        </w:rPr>
       </w:r>
     </w:p>
     <w:p>
@@ -10183,7 +10339,7 @@
                 <w:szCs w:val="24"/>
                 <w:u w:val="none"/>
               </w:rPr>
-              <w:t>FIPS</w:t>
+              <w:t>DailyMinTemp</w:t>
             </w:r>
           </w:p>
         </w:tc>
@@ -10233,7 +10389,7 @@
                 <w:szCs w:val="24"/>
                 <w:u w:val="none"/>
               </w:rPr>
-              <w:t>FIPS</w:t>
+              <w:t>ForecastDetailsID</w:t>
             </w:r>
           </w:p>
         </w:tc>
@@ -10270,20 +10426,23 @@
             </w:pPr>
             <w:r>
               <w:rPr>
-                <w:b w:val="false"/>
-                <w:bCs w:val="false"/>
-                <w:i w:val="false"/>
-                <w:iCs w:val="false"/>
-                <w:strike w:val="false"/>
-                <w:dstrike w:val="false"/>
-                <w:outline w:val="false"/>
-                <w:shadow w:val="false"/>
-                <w:color w:val="000000"/>
-                <w:sz w:val="24"/>
-                <w:szCs w:val="24"/>
-                <w:u w:val="none"/>
-              </w:rPr>
-              <w:t>text</w:t>
+                <w:rFonts w:eastAsia="NSimSun" w:cs="Arial"/>
+                <w:b w:val="false"/>
+                <w:bCs w:val="false"/>
+                <w:i w:val="false"/>
+                <w:iCs w:val="false"/>
+                <w:strike w:val="false"/>
+                <w:dstrike w:val="false"/>
+                <w:outline w:val="false"/>
+                <w:shadow w:val="false"/>
+                <w:color w:val="000000"/>
+                <w:kern w:val="2"/>
+                <w:sz w:val="24"/>
+                <w:szCs w:val="24"/>
+                <w:u w:val="none"/>
+                <w:lang w:val="en-US" w:eastAsia="zh-CN" w:bidi="hi-IN"/>
+              </w:rPr>
+              <w:t>int</w:t>
             </w:r>
           </w:p>
         </w:tc>
@@ -10333,6 +10492,7 @@
                 <w:szCs w:val="24"/>
                 <w:u w:val="none"/>
               </w:rPr>
+              <w:t>Array of Values to ForecastDetails</w:t>
             </w:r>
           </w:p>
         </w:tc>
@@ -10383,6 +10543,7 @@
                 <w:szCs w:val="24"/>
                 <w:u w:val="none"/>
               </w:rPr>
+              <w:t>temperature type="minimum" units="Fahrenheit"/value</w:t>
             </w:r>
           </w:p>
         </w:tc>
@@ -10435,7 +10596,7 @@
                 <w:szCs w:val="24"/>
                 <w:u w:val="none"/>
               </w:rPr>
-              <w:t>DailyMinTemp</w:t>
+              <w:t>DailyMaxTemp</w:t>
             </w:r>
           </w:p>
         </w:tc>
@@ -10522,272 +10683,21 @@
             </w:pPr>
             <w:r>
               <w:rPr>
-                <w:b w:val="false"/>
-                <w:bCs w:val="false"/>
-                <w:i w:val="false"/>
-                <w:iCs w:val="false"/>
-                <w:strike w:val="false"/>
-                <w:dstrike w:val="false"/>
-                <w:outline w:val="false"/>
-                <w:shadow w:val="false"/>
-                <w:color w:val="000000"/>
-                <w:sz w:val="24"/>
-                <w:szCs w:val="24"/>
-                <w:u w:val="none"/>
-              </w:rPr>
-              <w:t>int</w:t>
-            </w:r>
-          </w:p>
-        </w:tc>
-        <w:tc>
-          <w:tcPr>
-            <w:tcW w:w="3704" w:type="dxa"/>
-            <w:tcBorders>
-              <w:left w:val="single" w:sz="4" w:space="0" w:color="000000"/>
-              <w:bottom w:val="single" w:sz="4" w:space="0" w:color="000000"/>
-            </w:tcBorders>
-          </w:tcPr>
-          <w:p>
-            <w:pPr>
-              <w:pStyle w:val="TableContents"/>
-              <w:bidi w:val="0"/>
-              <w:jc w:val="left"/>
-              <w:rPr>
-                <w:rFonts w:ascii="Liberation Serif" w:hAnsi="Liberation Serif"/>
-                <w:b w:val="false"/>
-                <w:b w:val="false"/>
-                <w:bCs w:val="false"/>
-                <w:i w:val="false"/>
-                <w:i w:val="false"/>
-                <w:iCs w:val="false"/>
-                <w:strike w:val="false"/>
-                <w:dstrike w:val="false"/>
-                <w:outline w:val="false"/>
-                <w:shadow w:val="false"/>
-                <w:color w:val="000000"/>
-                <w:sz w:val="24"/>
-                <w:szCs w:val="24"/>
-                <w:u w:val="none"/>
-              </w:rPr>
-            </w:pPr>
-            <w:r>
-              <w:rPr>
-                <w:b w:val="false"/>
-                <w:bCs w:val="false"/>
-                <w:i w:val="false"/>
-                <w:iCs w:val="false"/>
-                <w:strike w:val="false"/>
-                <w:dstrike w:val="false"/>
-                <w:outline w:val="false"/>
-                <w:shadow w:val="false"/>
-                <w:color w:val="000000"/>
-                <w:sz w:val="24"/>
-                <w:szCs w:val="24"/>
-                <w:u w:val="none"/>
-              </w:rPr>
-              <w:t>Array of Values to ForecastDetails</w:t>
-            </w:r>
-          </w:p>
-        </w:tc>
-        <w:tc>
-          <w:tcPr>
-            <w:tcW w:w="2681" w:type="dxa"/>
-            <w:tcBorders>
-              <w:left w:val="single" w:sz="4" w:space="0" w:color="000000"/>
-              <w:bottom w:val="single" w:sz="4" w:space="0" w:color="000000"/>
-              <w:right w:val="single" w:sz="4" w:space="0" w:color="000000"/>
-            </w:tcBorders>
-          </w:tcPr>
-          <w:p>
-            <w:pPr>
-              <w:pStyle w:val="TableContents"/>
-              <w:bidi w:val="0"/>
-              <w:jc w:val="left"/>
-              <w:rPr>
-                <w:rFonts w:ascii="Liberation Serif" w:hAnsi="Liberation Serif"/>
-                <w:b w:val="false"/>
-                <w:b w:val="false"/>
-                <w:bCs w:val="false"/>
-                <w:i w:val="false"/>
-                <w:i w:val="false"/>
-                <w:iCs w:val="false"/>
-                <w:strike w:val="false"/>
-                <w:dstrike w:val="false"/>
-                <w:outline w:val="false"/>
-                <w:shadow w:val="false"/>
-                <w:color w:val="000000"/>
-                <w:sz w:val="24"/>
-                <w:szCs w:val="24"/>
-                <w:u w:val="none"/>
-              </w:rPr>
-            </w:pPr>
-            <w:r>
-              <w:rPr>
-                <w:b w:val="false"/>
-                <w:bCs w:val="false"/>
-                <w:i w:val="false"/>
-                <w:iCs w:val="false"/>
-                <w:strike w:val="false"/>
-                <w:dstrike w:val="false"/>
-                <w:outline w:val="false"/>
-                <w:shadow w:val="false"/>
-                <w:color w:val="000000"/>
-                <w:sz w:val="24"/>
-                <w:szCs w:val="24"/>
-                <w:u w:val="none"/>
-              </w:rPr>
-              <w:t>temperature type="minimum" units="Fahrenheit"/value</w:t>
-            </w:r>
-          </w:p>
-        </w:tc>
-      </w:tr>
-      <w:tr>
-        <w:trPr/>
-        <w:tc>
-          <w:tcPr>
-            <w:tcW w:w="2681" w:type="dxa"/>
-            <w:tcBorders>
-              <w:left w:val="single" w:sz="4" w:space="0" w:color="000000"/>
-              <w:bottom w:val="single" w:sz="4" w:space="0" w:color="000000"/>
-            </w:tcBorders>
-          </w:tcPr>
-          <w:p>
-            <w:pPr>
-              <w:pStyle w:val="TableContents"/>
-              <w:bidi w:val="0"/>
-              <w:jc w:val="left"/>
-              <w:rPr>
-                <w:rFonts w:ascii="Liberation Serif" w:hAnsi="Liberation Serif"/>
-                <w:b w:val="false"/>
-                <w:b w:val="false"/>
-                <w:bCs w:val="false"/>
-                <w:i w:val="false"/>
-                <w:i w:val="false"/>
-                <w:iCs w:val="false"/>
-                <w:strike w:val="false"/>
-                <w:dstrike w:val="false"/>
-                <w:outline w:val="false"/>
-                <w:shadow w:val="false"/>
-                <w:color w:val="000000"/>
-                <w:sz w:val="24"/>
-                <w:szCs w:val="24"/>
-                <w:u w:val="none"/>
-              </w:rPr>
-            </w:pPr>
-            <w:r>
-              <w:rPr>
-                <w:b w:val="false"/>
-                <w:bCs w:val="false"/>
-                <w:i w:val="false"/>
-                <w:iCs w:val="false"/>
-                <w:strike w:val="false"/>
-                <w:dstrike w:val="false"/>
-                <w:outline w:val="false"/>
-                <w:shadow w:val="false"/>
-                <w:color w:val="000000"/>
-                <w:sz w:val="24"/>
-                <w:szCs w:val="24"/>
-                <w:u w:val="none"/>
-              </w:rPr>
-              <w:t>DailyMaxTemp</w:t>
-            </w:r>
-          </w:p>
-        </w:tc>
-        <w:tc>
-          <w:tcPr>
-            <w:tcW w:w="2681" w:type="dxa"/>
-            <w:tcBorders>
-              <w:left w:val="single" w:sz="4" w:space="0" w:color="000000"/>
-              <w:bottom w:val="single" w:sz="4" w:space="0" w:color="000000"/>
-            </w:tcBorders>
-          </w:tcPr>
-          <w:p>
-            <w:pPr>
-              <w:pStyle w:val="TableContents"/>
-              <w:bidi w:val="0"/>
-              <w:jc w:val="left"/>
-              <w:rPr>
-                <w:rFonts w:ascii="Liberation Serif" w:hAnsi="Liberation Serif"/>
-                <w:b w:val="false"/>
-                <w:b w:val="false"/>
-                <w:bCs w:val="false"/>
-                <w:i w:val="false"/>
-                <w:i w:val="false"/>
-                <w:iCs w:val="false"/>
-                <w:strike w:val="false"/>
-                <w:dstrike w:val="false"/>
-                <w:outline w:val="false"/>
-                <w:shadow w:val="false"/>
-                <w:color w:val="000000"/>
-                <w:sz w:val="24"/>
-                <w:szCs w:val="24"/>
-                <w:u w:val="none"/>
-              </w:rPr>
-            </w:pPr>
-            <w:r>
-              <w:rPr>
-                <w:b w:val="false"/>
-                <w:bCs w:val="false"/>
-                <w:i w:val="false"/>
-                <w:iCs w:val="false"/>
-                <w:strike w:val="false"/>
-                <w:dstrike w:val="false"/>
-                <w:outline w:val="false"/>
-                <w:shadow w:val="false"/>
-                <w:color w:val="000000"/>
-                <w:sz w:val="24"/>
-                <w:szCs w:val="24"/>
-                <w:u w:val="none"/>
-              </w:rPr>
-              <w:t>ForecastDetailsID</w:t>
-            </w:r>
-          </w:p>
-        </w:tc>
-        <w:tc>
-          <w:tcPr>
-            <w:tcW w:w="1658" w:type="dxa"/>
-            <w:tcBorders>
-              <w:left w:val="single" w:sz="4" w:space="0" w:color="000000"/>
-              <w:bottom w:val="single" w:sz="4" w:space="0" w:color="000000"/>
-            </w:tcBorders>
-          </w:tcPr>
-          <w:p>
-            <w:pPr>
-              <w:pStyle w:val="TableContents"/>
-              <w:bidi w:val="0"/>
-              <w:jc w:val="left"/>
-              <w:rPr>
-                <w:rFonts w:ascii="Liberation Serif" w:hAnsi="Liberation Serif"/>
-                <w:b w:val="false"/>
-                <w:b w:val="false"/>
-                <w:bCs w:val="false"/>
-                <w:i w:val="false"/>
-                <w:i w:val="false"/>
-                <w:iCs w:val="false"/>
-                <w:strike w:val="false"/>
-                <w:dstrike w:val="false"/>
-                <w:outline w:val="false"/>
-                <w:shadow w:val="false"/>
-                <w:color w:val="000000"/>
-                <w:sz w:val="24"/>
-                <w:szCs w:val="24"/>
-                <w:u w:val="none"/>
-              </w:rPr>
-            </w:pPr>
-            <w:r>
-              <w:rPr>
-                <w:b w:val="false"/>
-                <w:bCs w:val="false"/>
-                <w:i w:val="false"/>
-                <w:iCs w:val="false"/>
-                <w:strike w:val="false"/>
-                <w:dstrike w:val="false"/>
-                <w:outline w:val="false"/>
-                <w:shadow w:val="false"/>
-                <w:color w:val="000000"/>
-                <w:sz w:val="24"/>
-                <w:szCs w:val="24"/>
-                <w:u w:val="none"/>
+                <w:rFonts w:eastAsia="NSimSun" w:cs="Arial"/>
+                <w:b w:val="false"/>
+                <w:bCs w:val="false"/>
+                <w:i w:val="false"/>
+                <w:iCs w:val="false"/>
+                <w:strike w:val="false"/>
+                <w:dstrike w:val="false"/>
+                <w:outline w:val="false"/>
+                <w:shadow w:val="false"/>
+                <w:color w:val="000000"/>
+                <w:kern w:val="2"/>
+                <w:sz w:val="24"/>
+                <w:szCs w:val="24"/>
+                <w:u w:val="none"/>
+                <w:lang w:val="en-US" w:eastAsia="zh-CN" w:bidi="hi-IN"/>
               </w:rPr>
               <w:t>int</w:t>
             </w:r>
@@ -12701,6 +12611,220 @@
           </w:p>
         </w:tc>
       </w:tr>
+      <w:tr>
+        <w:trPr/>
+        <w:tc>
+          <w:tcPr>
+            <w:tcW w:w="2681" w:type="dxa"/>
+            <w:tcBorders>
+              <w:left w:val="single" w:sz="4" w:space="0" w:color="000000"/>
+              <w:bottom w:val="single" w:sz="4" w:space="0" w:color="000000"/>
+            </w:tcBorders>
+          </w:tcPr>
+          <w:p>
+            <w:pPr>
+              <w:pStyle w:val="TableContents"/>
+              <w:bidi w:val="0"/>
+              <w:jc w:val="left"/>
+              <w:rPr>
+                <w:rFonts w:ascii="Liberation Serif" w:hAnsi="Liberation Serif"/>
+                <w:b w:val="false"/>
+                <w:b w:val="false"/>
+                <w:bCs w:val="false"/>
+                <w:i w:val="false"/>
+                <w:i w:val="false"/>
+                <w:iCs w:val="false"/>
+                <w:strike w:val="false"/>
+                <w:dstrike w:val="false"/>
+                <w:outline w:val="false"/>
+                <w:shadow w:val="false"/>
+                <w:color w:val="000000"/>
+                <w:sz w:val="24"/>
+                <w:szCs w:val="24"/>
+                <w:u w:val="none"/>
+              </w:rPr>
+            </w:pPr>
+            <w:r>
+              <w:rPr/>
+              <w:t>ForecastID</w:t>
+            </w:r>
+          </w:p>
+        </w:tc>
+        <w:tc>
+          <w:tcPr>
+            <w:tcW w:w="2681" w:type="dxa"/>
+            <w:tcBorders>
+              <w:left w:val="single" w:sz="4" w:space="0" w:color="000000"/>
+              <w:bottom w:val="single" w:sz="4" w:space="0" w:color="000000"/>
+            </w:tcBorders>
+          </w:tcPr>
+          <w:p>
+            <w:pPr>
+              <w:pStyle w:val="TableContents"/>
+              <w:bidi w:val="0"/>
+              <w:jc w:val="left"/>
+              <w:rPr>
+                <w:rFonts w:ascii="Liberation Serif" w:hAnsi="Liberation Serif"/>
+                <w:b w:val="false"/>
+                <w:b w:val="false"/>
+                <w:bCs w:val="false"/>
+                <w:i w:val="false"/>
+                <w:i w:val="false"/>
+                <w:iCs w:val="false"/>
+                <w:strike w:val="false"/>
+                <w:dstrike w:val="false"/>
+                <w:outline w:val="false"/>
+                <w:shadow w:val="false"/>
+                <w:color w:val="000000"/>
+                <w:sz w:val="24"/>
+                <w:szCs w:val="24"/>
+                <w:u w:val="none"/>
+              </w:rPr>
+            </w:pPr>
+            <w:r>
+              <w:rPr/>
+              <w:t>ForecastID</w:t>
+            </w:r>
+          </w:p>
+        </w:tc>
+        <w:tc>
+          <w:tcPr>
+            <w:tcW w:w="1658" w:type="dxa"/>
+            <w:tcBorders>
+              <w:left w:val="single" w:sz="4" w:space="0" w:color="000000"/>
+              <w:bottom w:val="single" w:sz="4" w:space="0" w:color="000000"/>
+            </w:tcBorders>
+          </w:tcPr>
+          <w:p>
+            <w:pPr>
+              <w:pStyle w:val="TableContents"/>
+              <w:bidi w:val="0"/>
+              <w:jc w:val="left"/>
+              <w:rPr>
+                <w:rFonts w:ascii="Liberation Serif" w:hAnsi="Liberation Serif"/>
+                <w:b w:val="false"/>
+                <w:b w:val="false"/>
+                <w:bCs w:val="false"/>
+                <w:i w:val="false"/>
+                <w:i w:val="false"/>
+                <w:iCs w:val="false"/>
+                <w:strike w:val="false"/>
+                <w:dstrike w:val="false"/>
+                <w:outline w:val="false"/>
+                <w:shadow w:val="false"/>
+                <w:color w:val="000000"/>
+                <w:sz w:val="24"/>
+                <w:szCs w:val="24"/>
+                <w:u w:val="none"/>
+              </w:rPr>
+            </w:pPr>
+            <w:r>
+              <w:rPr/>
+              <w:t>int</w:t>
+            </w:r>
+          </w:p>
+        </w:tc>
+        <w:tc>
+          <w:tcPr>
+            <w:tcW w:w="3704" w:type="dxa"/>
+            <w:tcBorders>
+              <w:left w:val="single" w:sz="4" w:space="0" w:color="000000"/>
+              <w:bottom w:val="single" w:sz="4" w:space="0" w:color="000000"/>
+            </w:tcBorders>
+          </w:tcPr>
+          <w:p>
+            <w:pPr>
+              <w:pStyle w:val="TableContents"/>
+              <w:bidi w:val="0"/>
+              <w:jc w:val="left"/>
+              <w:rPr>
+                <w:rFonts w:ascii="Liberation Serif" w:hAnsi="Liberation Serif"/>
+                <w:b w:val="false"/>
+                <w:b w:val="false"/>
+                <w:bCs w:val="false"/>
+                <w:i w:val="false"/>
+                <w:i w:val="false"/>
+                <w:iCs w:val="false"/>
+                <w:strike w:val="false"/>
+                <w:dstrike w:val="false"/>
+                <w:outline w:val="false"/>
+                <w:shadow w:val="false"/>
+                <w:color w:val="000000"/>
+                <w:sz w:val="24"/>
+                <w:szCs w:val="24"/>
+                <w:u w:val="none"/>
+              </w:rPr>
+            </w:pPr>
+            <w:r>
+              <w:rPr>
+                <w:b w:val="false"/>
+                <w:bCs w:val="false"/>
+                <w:i w:val="false"/>
+                <w:iCs w:val="false"/>
+                <w:strike w:val="false"/>
+                <w:dstrike w:val="false"/>
+                <w:outline w:val="false"/>
+                <w:shadow w:val="false"/>
+                <w:color w:val="000000"/>
+                <w:sz w:val="24"/>
+                <w:szCs w:val="24"/>
+                <w:u w:val="none"/>
+              </w:rPr>
+              <w:t>ForecastID</w:t>
+            </w:r>
+          </w:p>
+        </w:tc>
+        <w:tc>
+          <w:tcPr>
+            <w:tcW w:w="2681" w:type="dxa"/>
+            <w:tcBorders>
+              <w:left w:val="single" w:sz="4" w:space="0" w:color="000000"/>
+              <w:bottom w:val="single" w:sz="4" w:space="0" w:color="000000"/>
+              <w:right w:val="single" w:sz="4" w:space="0" w:color="000000"/>
+            </w:tcBorders>
+          </w:tcPr>
+          <w:p>
+            <w:pPr>
+              <w:pStyle w:val="TableContents"/>
+              <w:bidi w:val="0"/>
+              <w:jc w:val="left"/>
+              <w:rPr>
+                <w:rFonts w:ascii="Liberation Serif" w:hAnsi="Liberation Serif"/>
+                <w:b w:val="false"/>
+                <w:b w:val="false"/>
+                <w:bCs w:val="false"/>
+                <w:i w:val="false"/>
+                <w:i w:val="false"/>
+                <w:iCs w:val="false"/>
+                <w:strike w:val="false"/>
+                <w:dstrike w:val="false"/>
+                <w:outline w:val="false"/>
+                <w:shadow w:val="false"/>
+                <w:color w:val="000000"/>
+                <w:sz w:val="24"/>
+                <w:szCs w:val="24"/>
+                <w:u w:val="none"/>
+              </w:rPr>
+            </w:pPr>
+            <w:r>
+              <w:rPr>
+                <w:b w:val="false"/>
+                <w:bCs w:val="false"/>
+                <w:i w:val="false"/>
+                <w:iCs w:val="false"/>
+                <w:strike w:val="false"/>
+                <w:dstrike w:val="false"/>
+                <w:outline w:val="false"/>
+                <w:shadow w:val="false"/>
+                <w:color w:val="000000"/>
+                <w:sz w:val="24"/>
+                <w:szCs w:val="24"/>
+                <w:u w:val="none"/>
+              </w:rPr>
+            </w:r>
+          </w:p>
+        </w:tc>
+      </w:tr>
     </w:tbl>
     <w:p>
       <w:pPr>
@@ -13691,6 +13815,220 @@
                 <w:szCs w:val="24"/>
                 <w:u w:val="none"/>
               </w:rPr>
+            </w:r>
+          </w:p>
+        </w:tc>
+        <w:tc>
+          <w:tcPr>
+            <w:tcW w:w="2681" w:type="dxa"/>
+            <w:tcBorders>
+              <w:left w:val="single" w:sz="4" w:space="0" w:color="000000"/>
+              <w:bottom w:val="single" w:sz="4" w:space="0" w:color="000000"/>
+              <w:right w:val="single" w:sz="4" w:space="0" w:color="000000"/>
+            </w:tcBorders>
+          </w:tcPr>
+          <w:p>
+            <w:pPr>
+              <w:pStyle w:val="TableContents"/>
+              <w:bidi w:val="0"/>
+              <w:jc w:val="left"/>
+              <w:rPr>
+                <w:rFonts w:ascii="Liberation Serif" w:hAnsi="Liberation Serif"/>
+                <w:b w:val="false"/>
+                <w:b w:val="false"/>
+                <w:bCs w:val="false"/>
+                <w:i w:val="false"/>
+                <w:i w:val="false"/>
+                <w:iCs w:val="false"/>
+                <w:strike w:val="false"/>
+                <w:dstrike w:val="false"/>
+                <w:outline w:val="false"/>
+                <w:shadow w:val="false"/>
+                <w:color w:val="000000"/>
+                <w:sz w:val="24"/>
+                <w:szCs w:val="24"/>
+                <w:u w:val="none"/>
+              </w:rPr>
+            </w:pPr>
+            <w:r>
+              <w:rPr>
+                <w:b w:val="false"/>
+                <w:bCs w:val="false"/>
+                <w:i w:val="false"/>
+                <w:iCs w:val="false"/>
+                <w:strike w:val="false"/>
+                <w:dstrike w:val="false"/>
+                <w:outline w:val="false"/>
+                <w:shadow w:val="false"/>
+                <w:color w:val="000000"/>
+                <w:sz w:val="24"/>
+                <w:szCs w:val="24"/>
+                <w:u w:val="none"/>
+              </w:rPr>
+            </w:r>
+          </w:p>
+        </w:tc>
+      </w:tr>
+      <w:tr>
+        <w:trPr/>
+        <w:tc>
+          <w:tcPr>
+            <w:tcW w:w="2681" w:type="dxa"/>
+            <w:tcBorders>
+              <w:left w:val="single" w:sz="4" w:space="0" w:color="000000"/>
+              <w:bottom w:val="single" w:sz="4" w:space="0" w:color="000000"/>
+            </w:tcBorders>
+          </w:tcPr>
+          <w:p>
+            <w:pPr>
+              <w:pStyle w:val="TableContents"/>
+              <w:bidi w:val="0"/>
+              <w:jc w:val="left"/>
+              <w:rPr>
+                <w:rFonts w:ascii="Liberation Serif" w:hAnsi="Liberation Serif"/>
+                <w:b w:val="false"/>
+                <w:b w:val="false"/>
+                <w:bCs w:val="false"/>
+                <w:i w:val="false"/>
+                <w:i w:val="false"/>
+                <w:iCs w:val="false"/>
+                <w:strike w:val="false"/>
+                <w:dstrike w:val="false"/>
+                <w:outline w:val="false"/>
+                <w:shadow w:val="false"/>
+                <w:color w:val="000000"/>
+                <w:sz w:val="24"/>
+                <w:szCs w:val="24"/>
+                <w:u w:val="none"/>
+              </w:rPr>
+            </w:pPr>
+            <w:r>
+              <w:rPr/>
+              <w:t>ForecastID</w:t>
+            </w:r>
+          </w:p>
+        </w:tc>
+        <w:tc>
+          <w:tcPr>
+            <w:tcW w:w="2681" w:type="dxa"/>
+            <w:tcBorders>
+              <w:left w:val="single" w:sz="4" w:space="0" w:color="000000"/>
+              <w:bottom w:val="single" w:sz="4" w:space="0" w:color="000000"/>
+            </w:tcBorders>
+          </w:tcPr>
+          <w:p>
+            <w:pPr>
+              <w:pStyle w:val="TableContents"/>
+              <w:bidi w:val="0"/>
+              <w:jc w:val="left"/>
+              <w:rPr>
+                <w:rFonts w:ascii="Liberation Serif" w:hAnsi="Liberation Serif"/>
+                <w:b w:val="false"/>
+                <w:b w:val="false"/>
+                <w:bCs w:val="false"/>
+                <w:i w:val="false"/>
+                <w:i w:val="false"/>
+                <w:iCs w:val="false"/>
+                <w:strike w:val="false"/>
+                <w:dstrike w:val="false"/>
+                <w:outline w:val="false"/>
+                <w:shadow w:val="false"/>
+                <w:color w:val="000000"/>
+                <w:sz w:val="24"/>
+                <w:szCs w:val="24"/>
+                <w:u w:val="none"/>
+              </w:rPr>
+            </w:pPr>
+            <w:r>
+              <w:rPr/>
+              <w:t>ForecastID</w:t>
+            </w:r>
+          </w:p>
+        </w:tc>
+        <w:tc>
+          <w:tcPr>
+            <w:tcW w:w="1658" w:type="dxa"/>
+            <w:tcBorders>
+              <w:left w:val="single" w:sz="4" w:space="0" w:color="000000"/>
+              <w:bottom w:val="single" w:sz="4" w:space="0" w:color="000000"/>
+            </w:tcBorders>
+          </w:tcPr>
+          <w:p>
+            <w:pPr>
+              <w:pStyle w:val="TableContents"/>
+              <w:bidi w:val="0"/>
+              <w:jc w:val="left"/>
+              <w:rPr>
+                <w:rFonts w:ascii="Liberation Serif" w:hAnsi="Liberation Serif"/>
+                <w:b w:val="false"/>
+                <w:b w:val="false"/>
+                <w:bCs w:val="false"/>
+                <w:i w:val="false"/>
+                <w:i w:val="false"/>
+                <w:iCs w:val="false"/>
+                <w:strike w:val="false"/>
+                <w:dstrike w:val="false"/>
+                <w:outline w:val="false"/>
+                <w:shadow w:val="false"/>
+                <w:color w:val="000000"/>
+                <w:sz w:val="24"/>
+                <w:szCs w:val="24"/>
+                <w:u w:val="none"/>
+              </w:rPr>
+            </w:pPr>
+            <w:r>
+              <w:rPr/>
+              <w:t>int</w:t>
+            </w:r>
+          </w:p>
+        </w:tc>
+        <w:tc>
+          <w:tcPr>
+            <w:tcW w:w="3704" w:type="dxa"/>
+            <w:tcBorders>
+              <w:left w:val="single" w:sz="4" w:space="0" w:color="000000"/>
+              <w:bottom w:val="single" w:sz="4" w:space="0" w:color="000000"/>
+            </w:tcBorders>
+          </w:tcPr>
+          <w:p>
+            <w:pPr>
+              <w:pStyle w:val="TableContents"/>
+              <w:bidi w:val="0"/>
+              <w:jc w:val="left"/>
+              <w:rPr>
+                <w:rFonts w:ascii="Liberation Serif" w:hAnsi="Liberation Serif"/>
+                <w:b w:val="false"/>
+                <w:b w:val="false"/>
+                <w:bCs w:val="false"/>
+                <w:i w:val="false"/>
+                <w:i w:val="false"/>
+                <w:iCs w:val="false"/>
+                <w:strike w:val="false"/>
+                <w:dstrike w:val="false"/>
+                <w:outline w:val="false"/>
+                <w:shadow w:val="false"/>
+                <w:color w:val="000000"/>
+                <w:sz w:val="24"/>
+                <w:szCs w:val="24"/>
+                <w:u w:val="none"/>
+              </w:rPr>
+            </w:pPr>
+            <w:r>
+              <w:rPr>
+                <w:b w:val="false"/>
+                <w:bCs w:val="false"/>
+                <w:i w:val="false"/>
+                <w:iCs w:val="false"/>
+                <w:strike w:val="false"/>
+                <w:dstrike w:val="false"/>
+                <w:outline w:val="false"/>
+                <w:shadow w:val="false"/>
+                <w:color w:val="000000"/>
+                <w:sz w:val="24"/>
+                <w:szCs w:val="24"/>
+                <w:u w:val="none"/>
+              </w:rPr>
+              <w:t>ForecastID</w:t>
             </w:r>
           </w:p>
         </w:tc>
@@ -15386,6 +15724,23 @@
               </w:rPr>
               <w:t>Radar</w:t>
             </w:r>
+            <w:r>
+              <w:rPr>
+                <w:b/>
+                <w:bCs/>
+                <w:i w:val="false"/>
+                <w:iCs w:val="false"/>
+                <w:strike w:val="false"/>
+                <w:dstrike w:val="false"/>
+                <w:outline w:val="false"/>
+                <w:shadow w:val="false"/>
+                <w:color w:val="000000"/>
+                <w:sz w:val="24"/>
+                <w:szCs w:val="24"/>
+                <w:u w:val="none"/>
+              </w:rPr>
+              <w:t>Files</w:t>
+            </w:r>
           </w:p>
         </w:tc>
         <w:tc>
@@ -16600,6 +16955,7 @@
       <w:rPr>
         <w:rFonts w:ascii="Liberation Serif" w:hAnsi="Liberation Serif" w:eastAsia="NSimSun" w:cs="Arial"/>
         <w:kern w:val="2"/>
+        <w:sz w:val="20"/>
         <w:szCs w:val="24"/>
         <w:lang w:val="en-US" w:eastAsia="zh-CN" w:bidi="hi-IN"/>
       </w:rPr>

</xml_diff>

<commit_message>
Various updates to the datamodel, setting up radar file paths
</commit_message>
<xml_diff>
--- a/WAppServer/SampleData/Model Schema Info.docx
+++ b/WAppServer/SampleData/Model Schema Info.docx
@@ -3373,511 +3373,6 @@
                 <w:szCs w:val="24"/>
                 <w:u w:val="none"/>
               </w:rPr>
-              <w:t>UGC</w:t>
-            </w:r>
-          </w:p>
-        </w:tc>
-        <w:tc>
-          <w:tcPr>
-            <w:tcW w:w="2681" w:type="dxa"/>
-            <w:tcBorders>
-              <w:left w:val="single" w:sz="4" w:space="0" w:color="000000"/>
-              <w:bottom w:val="single" w:sz="4" w:space="0" w:color="000000"/>
-            </w:tcBorders>
-          </w:tcPr>
-          <w:p>
-            <w:pPr>
-              <w:pStyle w:val="TableContents"/>
-              <w:bidi w:val="0"/>
-              <w:jc w:val="left"/>
-              <w:rPr>
-                <w:rFonts w:ascii="Liberation Serif" w:hAnsi="Liberation Serif"/>
-                <w:b w:val="false"/>
-                <w:b w:val="false"/>
-                <w:bCs w:val="false"/>
-                <w:i w:val="false"/>
-                <w:i w:val="false"/>
-                <w:iCs w:val="false"/>
-                <w:strike w:val="false"/>
-                <w:dstrike w:val="false"/>
-                <w:outline w:val="false"/>
-                <w:shadow w:val="false"/>
-                <w:color w:val="000000"/>
-                <w:sz w:val="24"/>
-                <w:szCs w:val="24"/>
-                <w:u w:val="none"/>
-              </w:rPr>
-            </w:pPr>
-            <w:r>
-              <w:rPr>
-                <w:b w:val="false"/>
-                <w:bCs w:val="false"/>
-                <w:i w:val="false"/>
-                <w:iCs w:val="false"/>
-                <w:strike w:val="false"/>
-                <w:dstrike w:val="false"/>
-                <w:outline w:val="false"/>
-                <w:shadow w:val="false"/>
-                <w:color w:val="000000"/>
-                <w:sz w:val="24"/>
-                <w:szCs w:val="24"/>
-                <w:u w:val="none"/>
-              </w:rPr>
-              <w:t>UGC</w:t>
-            </w:r>
-          </w:p>
-        </w:tc>
-        <w:tc>
-          <w:tcPr>
-            <w:tcW w:w="1658" w:type="dxa"/>
-            <w:tcBorders>
-              <w:left w:val="single" w:sz="4" w:space="0" w:color="000000"/>
-              <w:bottom w:val="single" w:sz="4" w:space="0" w:color="000000"/>
-            </w:tcBorders>
-          </w:tcPr>
-          <w:p>
-            <w:pPr>
-              <w:pStyle w:val="TableContents"/>
-              <w:bidi w:val="0"/>
-              <w:jc w:val="left"/>
-              <w:rPr>
-                <w:rFonts w:ascii="Liberation Serif" w:hAnsi="Liberation Serif"/>
-                <w:b w:val="false"/>
-                <w:b w:val="false"/>
-                <w:bCs w:val="false"/>
-                <w:i w:val="false"/>
-                <w:i w:val="false"/>
-                <w:iCs w:val="false"/>
-                <w:strike w:val="false"/>
-                <w:dstrike w:val="false"/>
-                <w:outline w:val="false"/>
-                <w:shadow w:val="false"/>
-                <w:color w:val="000000"/>
-                <w:sz w:val="24"/>
-                <w:szCs w:val="24"/>
-                <w:u w:val="none"/>
-              </w:rPr>
-            </w:pPr>
-            <w:r>
-              <w:rPr>
-                <w:b w:val="false"/>
-                <w:bCs w:val="false"/>
-                <w:i w:val="false"/>
-                <w:iCs w:val="false"/>
-                <w:strike w:val="false"/>
-                <w:dstrike w:val="false"/>
-                <w:outline w:val="false"/>
-                <w:shadow w:val="false"/>
-                <w:color w:val="000000"/>
-                <w:sz w:val="24"/>
-                <w:szCs w:val="24"/>
-                <w:u w:val="none"/>
-              </w:rPr>
-              <w:t>text</w:t>
-            </w:r>
-          </w:p>
-        </w:tc>
-        <w:tc>
-          <w:tcPr>
-            <w:tcW w:w="3704" w:type="dxa"/>
-            <w:tcBorders>
-              <w:left w:val="single" w:sz="4" w:space="0" w:color="000000"/>
-              <w:bottom w:val="single" w:sz="4" w:space="0" w:color="000000"/>
-            </w:tcBorders>
-          </w:tcPr>
-          <w:p>
-            <w:pPr>
-              <w:pStyle w:val="TableContents"/>
-              <w:bidi w:val="0"/>
-              <w:jc w:val="left"/>
-              <w:rPr>
-                <w:rFonts w:ascii="Liberation Serif" w:hAnsi="Liberation Serif"/>
-                <w:b w:val="false"/>
-                <w:b w:val="false"/>
-                <w:bCs w:val="false"/>
-                <w:i w:val="false"/>
-                <w:i w:val="false"/>
-                <w:iCs w:val="false"/>
-                <w:strike w:val="false"/>
-                <w:dstrike w:val="false"/>
-                <w:outline w:val="false"/>
-                <w:shadow w:val="false"/>
-                <w:color w:val="000000"/>
-                <w:sz w:val="24"/>
-                <w:szCs w:val="24"/>
-                <w:u w:val="none"/>
-              </w:rPr>
-            </w:pPr>
-            <w:r>
-              <w:rPr>
-                <w:b w:val="false"/>
-                <w:bCs w:val="false"/>
-                <w:i w:val="false"/>
-                <w:iCs w:val="false"/>
-                <w:strike w:val="false"/>
-                <w:dstrike w:val="false"/>
-                <w:outline w:val="false"/>
-                <w:shadow w:val="false"/>
-                <w:color w:val="000000"/>
-                <w:sz w:val="24"/>
-                <w:szCs w:val="24"/>
-                <w:u w:val="none"/>
-              </w:rPr>
-            </w:r>
-          </w:p>
-        </w:tc>
-        <w:tc>
-          <w:tcPr>
-            <w:tcW w:w="2681" w:type="dxa"/>
-            <w:tcBorders>
-              <w:left w:val="single" w:sz="4" w:space="0" w:color="000000"/>
-              <w:bottom w:val="single" w:sz="4" w:space="0" w:color="000000"/>
-              <w:right w:val="single" w:sz="4" w:space="0" w:color="000000"/>
-            </w:tcBorders>
-          </w:tcPr>
-          <w:p>
-            <w:pPr>
-              <w:pStyle w:val="TableContents"/>
-              <w:bidi w:val="0"/>
-              <w:jc w:val="left"/>
-              <w:rPr>
-                <w:rFonts w:ascii="Liberation Serif" w:hAnsi="Liberation Serif"/>
-                <w:b w:val="false"/>
-                <w:b w:val="false"/>
-                <w:bCs w:val="false"/>
-                <w:i w:val="false"/>
-                <w:i w:val="false"/>
-                <w:iCs w:val="false"/>
-                <w:strike w:val="false"/>
-                <w:dstrike w:val="false"/>
-                <w:outline w:val="false"/>
-                <w:shadow w:val="false"/>
-                <w:color w:val="000000"/>
-                <w:sz w:val="24"/>
-                <w:szCs w:val="24"/>
-                <w:u w:val="none"/>
-              </w:rPr>
-            </w:pPr>
-            <w:r>
-              <w:rPr>
-                <w:b w:val="false"/>
-                <w:bCs w:val="false"/>
-                <w:i w:val="false"/>
-                <w:iCs w:val="false"/>
-                <w:strike w:val="false"/>
-                <w:dstrike w:val="false"/>
-                <w:outline w:val="false"/>
-                <w:shadow w:val="false"/>
-                <w:color w:val="000000"/>
-                <w:sz w:val="24"/>
-                <w:szCs w:val="24"/>
-                <w:u w:val="none"/>
-              </w:rPr>
-            </w:r>
-          </w:p>
-        </w:tc>
-      </w:tr>
-      <w:tr>
-        <w:trPr/>
-        <w:tc>
-          <w:tcPr>
-            <w:tcW w:w="2681" w:type="dxa"/>
-            <w:tcBorders>
-              <w:left w:val="single" w:sz="4" w:space="0" w:color="000000"/>
-              <w:bottom w:val="single" w:sz="4" w:space="0" w:color="000000"/>
-            </w:tcBorders>
-          </w:tcPr>
-          <w:p>
-            <w:pPr>
-              <w:pStyle w:val="TableContents"/>
-              <w:bidi w:val="0"/>
-              <w:jc w:val="left"/>
-              <w:rPr>
-                <w:rFonts w:ascii="Liberation Serif" w:hAnsi="Liberation Serif"/>
-                <w:b w:val="false"/>
-                <w:b w:val="false"/>
-                <w:bCs w:val="false"/>
-                <w:i w:val="false"/>
-                <w:i w:val="false"/>
-                <w:iCs w:val="false"/>
-                <w:strike w:val="false"/>
-                <w:dstrike w:val="false"/>
-                <w:outline w:val="false"/>
-                <w:shadow w:val="false"/>
-                <w:color w:val="000000"/>
-                <w:sz w:val="24"/>
-                <w:szCs w:val="24"/>
-                <w:u w:val="none"/>
-              </w:rPr>
-            </w:pPr>
-            <w:r>
-              <w:rPr>
-                <w:b w:val="false"/>
-                <w:bCs w:val="false"/>
-                <w:i w:val="false"/>
-                <w:iCs w:val="false"/>
-                <w:strike w:val="false"/>
-                <w:dstrike w:val="false"/>
-                <w:outline w:val="false"/>
-                <w:shadow w:val="false"/>
-                <w:color w:val="000000"/>
-                <w:sz w:val="24"/>
-                <w:szCs w:val="24"/>
-                <w:u w:val="none"/>
-              </w:rPr>
-              <w:t>FIPS</w:t>
-            </w:r>
-          </w:p>
-        </w:tc>
-        <w:tc>
-          <w:tcPr>
-            <w:tcW w:w="2681" w:type="dxa"/>
-            <w:tcBorders>
-              <w:left w:val="single" w:sz="4" w:space="0" w:color="000000"/>
-              <w:bottom w:val="single" w:sz="4" w:space="0" w:color="000000"/>
-            </w:tcBorders>
-          </w:tcPr>
-          <w:p>
-            <w:pPr>
-              <w:pStyle w:val="TableContents"/>
-              <w:bidi w:val="0"/>
-              <w:jc w:val="left"/>
-              <w:rPr>
-                <w:rFonts w:ascii="Liberation Serif" w:hAnsi="Liberation Serif"/>
-                <w:b w:val="false"/>
-                <w:b w:val="false"/>
-                <w:bCs w:val="false"/>
-                <w:i w:val="false"/>
-                <w:i w:val="false"/>
-                <w:iCs w:val="false"/>
-                <w:strike w:val="false"/>
-                <w:dstrike w:val="false"/>
-                <w:outline w:val="false"/>
-                <w:shadow w:val="false"/>
-                <w:color w:val="000000"/>
-                <w:sz w:val="24"/>
-                <w:szCs w:val="24"/>
-                <w:u w:val="none"/>
-              </w:rPr>
-            </w:pPr>
-            <w:r>
-              <w:rPr>
-                <w:b w:val="false"/>
-                <w:bCs w:val="false"/>
-                <w:i w:val="false"/>
-                <w:iCs w:val="false"/>
-                <w:strike w:val="false"/>
-                <w:dstrike w:val="false"/>
-                <w:outline w:val="false"/>
-                <w:shadow w:val="false"/>
-                <w:color w:val="000000"/>
-                <w:sz w:val="24"/>
-                <w:szCs w:val="24"/>
-                <w:u w:val="none"/>
-              </w:rPr>
-              <w:t>FIPS</w:t>
-            </w:r>
-          </w:p>
-        </w:tc>
-        <w:tc>
-          <w:tcPr>
-            <w:tcW w:w="1658" w:type="dxa"/>
-            <w:tcBorders>
-              <w:left w:val="single" w:sz="4" w:space="0" w:color="000000"/>
-              <w:bottom w:val="single" w:sz="4" w:space="0" w:color="000000"/>
-            </w:tcBorders>
-          </w:tcPr>
-          <w:p>
-            <w:pPr>
-              <w:pStyle w:val="TableContents"/>
-              <w:bidi w:val="0"/>
-              <w:jc w:val="left"/>
-              <w:rPr>
-                <w:rFonts w:ascii="Liberation Serif" w:hAnsi="Liberation Serif"/>
-                <w:b w:val="false"/>
-                <w:b w:val="false"/>
-                <w:bCs w:val="false"/>
-                <w:i w:val="false"/>
-                <w:i w:val="false"/>
-                <w:iCs w:val="false"/>
-                <w:strike w:val="false"/>
-                <w:dstrike w:val="false"/>
-                <w:outline w:val="false"/>
-                <w:shadow w:val="false"/>
-                <w:color w:val="000000"/>
-                <w:sz w:val="24"/>
-                <w:szCs w:val="24"/>
-                <w:u w:val="none"/>
-              </w:rPr>
-            </w:pPr>
-            <w:r>
-              <w:rPr>
-                <w:b w:val="false"/>
-                <w:bCs w:val="false"/>
-                <w:i w:val="false"/>
-                <w:iCs w:val="false"/>
-                <w:strike w:val="false"/>
-                <w:dstrike w:val="false"/>
-                <w:outline w:val="false"/>
-                <w:shadow w:val="false"/>
-                <w:color w:val="000000"/>
-                <w:sz w:val="24"/>
-                <w:szCs w:val="24"/>
-                <w:u w:val="none"/>
-              </w:rPr>
-              <w:t>text</w:t>
-            </w:r>
-          </w:p>
-        </w:tc>
-        <w:tc>
-          <w:tcPr>
-            <w:tcW w:w="3704" w:type="dxa"/>
-            <w:tcBorders>
-              <w:left w:val="single" w:sz="4" w:space="0" w:color="000000"/>
-              <w:bottom w:val="single" w:sz="4" w:space="0" w:color="000000"/>
-            </w:tcBorders>
-          </w:tcPr>
-          <w:p>
-            <w:pPr>
-              <w:pStyle w:val="TableContents"/>
-              <w:bidi w:val="0"/>
-              <w:jc w:val="left"/>
-              <w:rPr>
-                <w:rFonts w:ascii="Liberation Serif" w:hAnsi="Liberation Serif"/>
-                <w:b w:val="false"/>
-                <w:b w:val="false"/>
-                <w:bCs w:val="false"/>
-                <w:i w:val="false"/>
-                <w:i w:val="false"/>
-                <w:iCs w:val="false"/>
-                <w:strike w:val="false"/>
-                <w:dstrike w:val="false"/>
-                <w:outline w:val="false"/>
-                <w:shadow w:val="false"/>
-                <w:color w:val="000000"/>
-                <w:sz w:val="24"/>
-                <w:szCs w:val="24"/>
-                <w:u w:val="none"/>
-              </w:rPr>
-            </w:pPr>
-            <w:r>
-              <w:rPr>
-                <w:b w:val="false"/>
-                <w:bCs w:val="false"/>
-                <w:i w:val="false"/>
-                <w:iCs w:val="false"/>
-                <w:strike w:val="false"/>
-                <w:dstrike w:val="false"/>
-                <w:outline w:val="false"/>
-                <w:shadow w:val="false"/>
-                <w:color w:val="000000"/>
-                <w:sz w:val="24"/>
-                <w:szCs w:val="24"/>
-                <w:u w:val="none"/>
-              </w:rPr>
-              <w:t>Comma Delimited Text</w:t>
-            </w:r>
-          </w:p>
-        </w:tc>
-        <w:tc>
-          <w:tcPr>
-            <w:tcW w:w="2681" w:type="dxa"/>
-            <w:tcBorders>
-              <w:left w:val="single" w:sz="4" w:space="0" w:color="000000"/>
-              <w:bottom w:val="single" w:sz="4" w:space="0" w:color="000000"/>
-              <w:right w:val="single" w:sz="4" w:space="0" w:color="000000"/>
-            </w:tcBorders>
-          </w:tcPr>
-          <w:p>
-            <w:pPr>
-              <w:pStyle w:val="TableContents"/>
-              <w:bidi w:val="0"/>
-              <w:jc w:val="left"/>
-              <w:rPr>
-                <w:rFonts w:ascii="Liberation Serif" w:hAnsi="Liberation Serif"/>
-                <w:b w:val="false"/>
-                <w:b w:val="false"/>
-                <w:bCs w:val="false"/>
-                <w:i w:val="false"/>
-                <w:i w:val="false"/>
-                <w:iCs w:val="false"/>
-                <w:strike w:val="false"/>
-                <w:dstrike w:val="false"/>
-                <w:outline w:val="false"/>
-                <w:shadow w:val="false"/>
-                <w:color w:val="000000"/>
-                <w:sz w:val="24"/>
-                <w:szCs w:val="24"/>
-                <w:u w:val="none"/>
-              </w:rPr>
-            </w:pPr>
-            <w:r>
-              <w:rPr>
-                <w:b w:val="false"/>
-                <w:bCs w:val="false"/>
-                <w:i w:val="false"/>
-                <w:iCs w:val="false"/>
-                <w:strike w:val="false"/>
-                <w:dstrike w:val="false"/>
-                <w:outline w:val="false"/>
-                <w:shadow w:val="false"/>
-                <w:color w:val="000000"/>
-                <w:sz w:val="24"/>
-                <w:szCs w:val="24"/>
-                <w:u w:val="none"/>
-              </w:rPr>
-            </w:r>
-          </w:p>
-        </w:tc>
-      </w:tr>
-      <w:tr>
-        <w:trPr/>
-        <w:tc>
-          <w:tcPr>
-            <w:tcW w:w="2681" w:type="dxa"/>
-            <w:tcBorders>
-              <w:left w:val="single" w:sz="4" w:space="0" w:color="000000"/>
-              <w:bottom w:val="single" w:sz="4" w:space="0" w:color="000000"/>
-            </w:tcBorders>
-          </w:tcPr>
-          <w:p>
-            <w:pPr>
-              <w:pStyle w:val="TableContents"/>
-              <w:bidi w:val="0"/>
-              <w:jc w:val="left"/>
-              <w:rPr>
-                <w:rFonts w:ascii="Liberation Serif" w:hAnsi="Liberation Serif"/>
-                <w:b w:val="false"/>
-                <w:b w:val="false"/>
-                <w:bCs w:val="false"/>
-                <w:i w:val="false"/>
-                <w:i w:val="false"/>
-                <w:iCs w:val="false"/>
-                <w:strike w:val="false"/>
-                <w:dstrike w:val="false"/>
-                <w:outline w:val="false"/>
-                <w:shadow w:val="false"/>
-                <w:color w:val="000000"/>
-                <w:sz w:val="24"/>
-                <w:szCs w:val="24"/>
-                <w:u w:val="none"/>
-              </w:rPr>
-            </w:pPr>
-            <w:r>
-              <w:rPr>
-                <w:b w:val="false"/>
-                <w:bCs w:val="false"/>
-                <w:i w:val="false"/>
-                <w:iCs w:val="false"/>
-                <w:strike w:val="false"/>
-                <w:dstrike w:val="false"/>
-                <w:outline w:val="false"/>
-                <w:shadow w:val="false"/>
-                <w:color w:val="000000"/>
-                <w:sz w:val="24"/>
-                <w:szCs w:val="24"/>
-                <w:u w:val="none"/>
-              </w:rPr>
               <w:t>Location</w:t>
             </w:r>
           </w:p>
@@ -12646,6 +12141,220 @@
             </w:pPr>
             <w:r>
               <w:rPr/>
+              <w:t>DetailType</w:t>
+            </w:r>
+          </w:p>
+        </w:tc>
+        <w:tc>
+          <w:tcPr>
+            <w:tcW w:w="2681" w:type="dxa"/>
+            <w:tcBorders>
+              <w:left w:val="single" w:sz="4" w:space="0" w:color="000000"/>
+              <w:bottom w:val="single" w:sz="4" w:space="0" w:color="000000"/>
+            </w:tcBorders>
+          </w:tcPr>
+          <w:p>
+            <w:pPr>
+              <w:pStyle w:val="TableContents"/>
+              <w:bidi w:val="0"/>
+              <w:jc w:val="left"/>
+              <w:rPr>
+                <w:rFonts w:ascii="Liberation Serif" w:hAnsi="Liberation Serif"/>
+                <w:b w:val="false"/>
+                <w:b w:val="false"/>
+                <w:bCs w:val="false"/>
+                <w:i w:val="false"/>
+                <w:i w:val="false"/>
+                <w:iCs w:val="false"/>
+                <w:strike w:val="false"/>
+                <w:dstrike w:val="false"/>
+                <w:outline w:val="false"/>
+                <w:shadow w:val="false"/>
+                <w:color w:val="000000"/>
+                <w:sz w:val="24"/>
+                <w:szCs w:val="24"/>
+                <w:u w:val="none"/>
+              </w:rPr>
+            </w:pPr>
+            <w:r>
+              <w:rPr/>
+              <w:t>DetailType</w:t>
+            </w:r>
+          </w:p>
+        </w:tc>
+        <w:tc>
+          <w:tcPr>
+            <w:tcW w:w="1658" w:type="dxa"/>
+            <w:tcBorders>
+              <w:left w:val="single" w:sz="4" w:space="0" w:color="000000"/>
+              <w:bottom w:val="single" w:sz="4" w:space="0" w:color="000000"/>
+            </w:tcBorders>
+          </w:tcPr>
+          <w:p>
+            <w:pPr>
+              <w:pStyle w:val="TableContents"/>
+              <w:bidi w:val="0"/>
+              <w:jc w:val="left"/>
+              <w:rPr>
+                <w:rFonts w:ascii="Liberation Serif" w:hAnsi="Liberation Serif"/>
+                <w:b w:val="false"/>
+                <w:b w:val="false"/>
+                <w:bCs w:val="false"/>
+                <w:i w:val="false"/>
+                <w:i w:val="false"/>
+                <w:iCs w:val="false"/>
+                <w:strike w:val="false"/>
+                <w:dstrike w:val="false"/>
+                <w:outline w:val="false"/>
+                <w:shadow w:val="false"/>
+                <w:color w:val="000000"/>
+                <w:sz w:val="24"/>
+                <w:szCs w:val="24"/>
+                <w:u w:val="none"/>
+              </w:rPr>
+            </w:pPr>
+            <w:r>
+              <w:rPr/>
+              <w:t>enum</w:t>
+            </w:r>
+          </w:p>
+        </w:tc>
+        <w:tc>
+          <w:tcPr>
+            <w:tcW w:w="3704" w:type="dxa"/>
+            <w:tcBorders>
+              <w:left w:val="single" w:sz="4" w:space="0" w:color="000000"/>
+              <w:bottom w:val="single" w:sz="4" w:space="0" w:color="000000"/>
+            </w:tcBorders>
+          </w:tcPr>
+          <w:p>
+            <w:pPr>
+              <w:pStyle w:val="TableContents"/>
+              <w:bidi w:val="0"/>
+              <w:jc w:val="left"/>
+              <w:rPr>
+                <w:rFonts w:ascii="Liberation Serif" w:hAnsi="Liberation Serif"/>
+                <w:b w:val="false"/>
+                <w:b w:val="false"/>
+                <w:bCs w:val="false"/>
+                <w:i w:val="false"/>
+                <w:i w:val="false"/>
+                <w:iCs w:val="false"/>
+                <w:strike w:val="false"/>
+                <w:dstrike w:val="false"/>
+                <w:outline w:val="false"/>
+                <w:shadow w:val="false"/>
+                <w:color w:val="000000"/>
+                <w:sz w:val="24"/>
+                <w:szCs w:val="24"/>
+                <w:u w:val="none"/>
+              </w:rPr>
+            </w:pPr>
+            <w:r>
+              <w:rPr>
+                <w:b w:val="false"/>
+                <w:bCs w:val="false"/>
+                <w:i w:val="false"/>
+                <w:iCs w:val="false"/>
+                <w:strike w:val="false"/>
+                <w:dstrike w:val="false"/>
+                <w:outline w:val="false"/>
+                <w:shadow w:val="false"/>
+                <w:color w:val="000000"/>
+                <w:sz w:val="24"/>
+                <w:szCs w:val="24"/>
+                <w:u w:val="none"/>
+              </w:rPr>
+              <w:t>DailyMinTemp, DailyMaxTemp,HourlyProbPrecip</w:t>
+            </w:r>
+          </w:p>
+        </w:tc>
+        <w:tc>
+          <w:tcPr>
+            <w:tcW w:w="2681" w:type="dxa"/>
+            <w:tcBorders>
+              <w:left w:val="single" w:sz="4" w:space="0" w:color="000000"/>
+              <w:bottom w:val="single" w:sz="4" w:space="0" w:color="000000"/>
+              <w:right w:val="single" w:sz="4" w:space="0" w:color="000000"/>
+            </w:tcBorders>
+          </w:tcPr>
+          <w:p>
+            <w:pPr>
+              <w:pStyle w:val="TableContents"/>
+              <w:bidi w:val="0"/>
+              <w:jc w:val="left"/>
+              <w:rPr>
+                <w:rFonts w:ascii="Liberation Serif" w:hAnsi="Liberation Serif"/>
+                <w:b w:val="false"/>
+                <w:b w:val="false"/>
+                <w:bCs w:val="false"/>
+                <w:i w:val="false"/>
+                <w:i w:val="false"/>
+                <w:iCs w:val="false"/>
+                <w:strike w:val="false"/>
+                <w:dstrike w:val="false"/>
+                <w:outline w:val="false"/>
+                <w:shadow w:val="false"/>
+                <w:color w:val="000000"/>
+                <w:sz w:val="24"/>
+                <w:szCs w:val="24"/>
+                <w:u w:val="none"/>
+              </w:rPr>
+            </w:pPr>
+            <w:r>
+              <w:rPr>
+                <w:b w:val="false"/>
+                <w:bCs w:val="false"/>
+                <w:i w:val="false"/>
+                <w:iCs w:val="false"/>
+                <w:strike w:val="false"/>
+                <w:dstrike w:val="false"/>
+                <w:outline w:val="false"/>
+                <w:shadow w:val="false"/>
+                <w:color w:val="000000"/>
+                <w:sz w:val="24"/>
+                <w:szCs w:val="24"/>
+                <w:u w:val="none"/>
+              </w:rPr>
+            </w:r>
+          </w:p>
+        </w:tc>
+      </w:tr>
+      <w:tr>
+        <w:trPr/>
+        <w:tc>
+          <w:tcPr>
+            <w:tcW w:w="2681" w:type="dxa"/>
+            <w:tcBorders>
+              <w:left w:val="single" w:sz="4" w:space="0" w:color="000000"/>
+              <w:bottom w:val="single" w:sz="4" w:space="0" w:color="000000"/>
+            </w:tcBorders>
+          </w:tcPr>
+          <w:p>
+            <w:pPr>
+              <w:pStyle w:val="TableContents"/>
+              <w:bidi w:val="0"/>
+              <w:jc w:val="left"/>
+              <w:rPr>
+                <w:rFonts w:ascii="Liberation Serif" w:hAnsi="Liberation Serif"/>
+                <w:b w:val="false"/>
+                <w:b w:val="false"/>
+                <w:bCs w:val="false"/>
+                <w:i w:val="false"/>
+                <w:i w:val="false"/>
+                <w:iCs w:val="false"/>
+                <w:strike w:val="false"/>
+                <w:dstrike w:val="false"/>
+                <w:outline w:val="false"/>
+                <w:shadow w:val="false"/>
+                <w:color w:val="000000"/>
+                <w:sz w:val="24"/>
+                <w:szCs w:val="24"/>
+                <w:u w:val="none"/>
+              </w:rPr>
+            </w:pPr>
+            <w:r>
+              <w:rPr/>
               <w:t>ForecastID</w:t>
             </w:r>
           </w:p>
@@ -13815,6 +13524,220 @@
                 <w:szCs w:val="24"/>
                 <w:u w:val="none"/>
               </w:rPr>
+            </w:r>
+          </w:p>
+        </w:tc>
+        <w:tc>
+          <w:tcPr>
+            <w:tcW w:w="2681" w:type="dxa"/>
+            <w:tcBorders>
+              <w:left w:val="single" w:sz="4" w:space="0" w:color="000000"/>
+              <w:bottom w:val="single" w:sz="4" w:space="0" w:color="000000"/>
+              <w:right w:val="single" w:sz="4" w:space="0" w:color="000000"/>
+            </w:tcBorders>
+          </w:tcPr>
+          <w:p>
+            <w:pPr>
+              <w:pStyle w:val="TableContents"/>
+              <w:bidi w:val="0"/>
+              <w:jc w:val="left"/>
+              <w:rPr>
+                <w:rFonts w:ascii="Liberation Serif" w:hAnsi="Liberation Serif"/>
+                <w:b w:val="false"/>
+                <w:b w:val="false"/>
+                <w:bCs w:val="false"/>
+                <w:i w:val="false"/>
+                <w:i w:val="false"/>
+                <w:iCs w:val="false"/>
+                <w:strike w:val="false"/>
+                <w:dstrike w:val="false"/>
+                <w:outline w:val="false"/>
+                <w:shadow w:val="false"/>
+                <w:color w:val="000000"/>
+                <w:sz w:val="24"/>
+                <w:szCs w:val="24"/>
+                <w:u w:val="none"/>
+              </w:rPr>
+            </w:pPr>
+            <w:r>
+              <w:rPr>
+                <w:b w:val="false"/>
+                <w:bCs w:val="false"/>
+                <w:i w:val="false"/>
+                <w:iCs w:val="false"/>
+                <w:strike w:val="false"/>
+                <w:dstrike w:val="false"/>
+                <w:outline w:val="false"/>
+                <w:shadow w:val="false"/>
+                <w:color w:val="000000"/>
+                <w:sz w:val="24"/>
+                <w:szCs w:val="24"/>
+                <w:u w:val="none"/>
+              </w:rPr>
+            </w:r>
+          </w:p>
+        </w:tc>
+      </w:tr>
+      <w:tr>
+        <w:trPr/>
+        <w:tc>
+          <w:tcPr>
+            <w:tcW w:w="2681" w:type="dxa"/>
+            <w:tcBorders>
+              <w:left w:val="single" w:sz="4" w:space="0" w:color="000000"/>
+              <w:bottom w:val="single" w:sz="4" w:space="0" w:color="000000"/>
+            </w:tcBorders>
+          </w:tcPr>
+          <w:p>
+            <w:pPr>
+              <w:pStyle w:val="TableContents"/>
+              <w:bidi w:val="0"/>
+              <w:jc w:val="left"/>
+              <w:rPr>
+                <w:rFonts w:ascii="Liberation Serif" w:hAnsi="Liberation Serif"/>
+                <w:b w:val="false"/>
+                <w:b w:val="false"/>
+                <w:bCs w:val="false"/>
+                <w:i w:val="false"/>
+                <w:i w:val="false"/>
+                <w:iCs w:val="false"/>
+                <w:strike w:val="false"/>
+                <w:dstrike w:val="false"/>
+                <w:outline w:val="false"/>
+                <w:shadow w:val="false"/>
+                <w:color w:val="000000"/>
+                <w:sz w:val="24"/>
+                <w:szCs w:val="24"/>
+                <w:u w:val="none"/>
+              </w:rPr>
+            </w:pPr>
+            <w:r>
+              <w:rPr/>
+              <w:t>TextType</w:t>
+            </w:r>
+          </w:p>
+        </w:tc>
+        <w:tc>
+          <w:tcPr>
+            <w:tcW w:w="2681" w:type="dxa"/>
+            <w:tcBorders>
+              <w:left w:val="single" w:sz="4" w:space="0" w:color="000000"/>
+              <w:bottom w:val="single" w:sz="4" w:space="0" w:color="000000"/>
+            </w:tcBorders>
+          </w:tcPr>
+          <w:p>
+            <w:pPr>
+              <w:pStyle w:val="TableContents"/>
+              <w:bidi w:val="0"/>
+              <w:jc w:val="left"/>
+              <w:rPr>
+                <w:rFonts w:ascii="Liberation Serif" w:hAnsi="Liberation Serif"/>
+                <w:b w:val="false"/>
+                <w:b w:val="false"/>
+                <w:bCs w:val="false"/>
+                <w:i w:val="false"/>
+                <w:i w:val="false"/>
+                <w:iCs w:val="false"/>
+                <w:strike w:val="false"/>
+                <w:dstrike w:val="false"/>
+                <w:outline w:val="false"/>
+                <w:shadow w:val="false"/>
+                <w:color w:val="000000"/>
+                <w:sz w:val="24"/>
+                <w:szCs w:val="24"/>
+                <w:u w:val="none"/>
+              </w:rPr>
+            </w:pPr>
+            <w:r>
+              <w:rPr/>
+              <w:t>TextType</w:t>
+            </w:r>
+          </w:p>
+        </w:tc>
+        <w:tc>
+          <w:tcPr>
+            <w:tcW w:w="1658" w:type="dxa"/>
+            <w:tcBorders>
+              <w:left w:val="single" w:sz="4" w:space="0" w:color="000000"/>
+              <w:bottom w:val="single" w:sz="4" w:space="0" w:color="000000"/>
+            </w:tcBorders>
+          </w:tcPr>
+          <w:p>
+            <w:pPr>
+              <w:pStyle w:val="TableContents"/>
+              <w:bidi w:val="0"/>
+              <w:jc w:val="left"/>
+              <w:rPr>
+                <w:rFonts w:ascii="Liberation Serif" w:hAnsi="Liberation Serif"/>
+                <w:b w:val="false"/>
+                <w:b w:val="false"/>
+                <w:bCs w:val="false"/>
+                <w:i w:val="false"/>
+                <w:i w:val="false"/>
+                <w:iCs w:val="false"/>
+                <w:strike w:val="false"/>
+                <w:dstrike w:val="false"/>
+                <w:outline w:val="false"/>
+                <w:shadow w:val="false"/>
+                <w:color w:val="000000"/>
+                <w:sz w:val="24"/>
+                <w:szCs w:val="24"/>
+                <w:u w:val="none"/>
+              </w:rPr>
+            </w:pPr>
+            <w:r>
+              <w:rPr/>
+              <w:t>enum</w:t>
+            </w:r>
+          </w:p>
+        </w:tc>
+        <w:tc>
+          <w:tcPr>
+            <w:tcW w:w="3704" w:type="dxa"/>
+            <w:tcBorders>
+              <w:left w:val="single" w:sz="4" w:space="0" w:color="000000"/>
+              <w:bottom w:val="single" w:sz="4" w:space="0" w:color="000000"/>
+            </w:tcBorders>
+          </w:tcPr>
+          <w:p>
+            <w:pPr>
+              <w:pStyle w:val="TableContents"/>
+              <w:bidi w:val="0"/>
+              <w:jc w:val="left"/>
+              <w:rPr>
+                <w:rFonts w:ascii="Liberation Serif" w:hAnsi="Liberation Serif"/>
+                <w:b w:val="false"/>
+                <w:b w:val="false"/>
+                <w:bCs w:val="false"/>
+                <w:i w:val="false"/>
+                <w:i w:val="false"/>
+                <w:iCs w:val="false"/>
+                <w:strike w:val="false"/>
+                <w:dstrike w:val="false"/>
+                <w:outline w:val="false"/>
+                <w:shadow w:val="false"/>
+                <w:color w:val="000000"/>
+                <w:sz w:val="24"/>
+                <w:szCs w:val="24"/>
+                <w:u w:val="none"/>
+              </w:rPr>
+            </w:pPr>
+            <w:r>
+              <w:rPr>
+                <w:b w:val="false"/>
+                <w:bCs w:val="false"/>
+                <w:i w:val="false"/>
+                <w:iCs w:val="false"/>
+                <w:strike w:val="false"/>
+                <w:dstrike w:val="false"/>
+                <w:outline w:val="false"/>
+                <w:shadow w:val="false"/>
+                <w:color w:val="000000"/>
+                <w:sz w:val="24"/>
+                <w:szCs w:val="24"/>
+                <w:u w:val="none"/>
+              </w:rPr>
+              <w:t>WeatherType,ForecastText</w:t>
             </w:r>
           </w:p>
         </w:tc>
@@ -15722,24 +15645,7 @@
                 <w:szCs w:val="24"/>
                 <w:u w:val="none"/>
               </w:rPr>
-              <w:t>Radar</w:t>
-            </w:r>
-            <w:r>
-              <w:rPr>
-                <w:b/>
-                <w:bCs/>
-                <w:i w:val="false"/>
-                <w:iCs w:val="false"/>
-                <w:strike w:val="false"/>
-                <w:dstrike w:val="false"/>
-                <w:outline w:val="false"/>
-                <w:shadow w:val="false"/>
-                <w:color w:val="000000"/>
-                <w:sz w:val="24"/>
-                <w:szCs w:val="24"/>
-                <w:u w:val="none"/>
-              </w:rPr>
-              <w:t>Files</w:t>
+              <w:t>RadarFiles</w:t>
             </w:r>
           </w:p>
         </w:tc>

</xml_diff>

<commit_message>
Minor fixes to the datamodel and adding README.md
</commit_message>
<xml_diff>
--- a/WAppServer/SampleData/Model Schema Info.docx
+++ b/WAppServer/SampleData/Model Schema Info.docx
@@ -3626,7 +3626,7 @@
                 <w:szCs w:val="24"/>
                 <w:u w:val="none"/>
               </w:rPr>
-              <w:t>SuggestedPickup</w:t>
+              <w:t>SugPickup</w:t>
             </w:r>
           </w:p>
         </w:tc>
@@ -3879,7 +3879,7 @@
                 <w:szCs w:val="24"/>
                 <w:u w:val="none"/>
               </w:rPr>
-              <w:t>SuggestedPickupPeriod</w:t>
+              <w:t>SugPickupPeriod</w:t>
             </w:r>
           </w:p>
         </w:tc>
@@ -4891,7 +4891,7 @@
                 <w:szCs w:val="24"/>
                 <w:u w:val="none"/>
               </w:rPr>
-              <w:t>ObservationTime</w:t>
+              <w:t>ObsTime</w:t>
             </w:r>
           </w:p>
         </w:tc>
@@ -5650,7 +5650,7 @@
                 <w:szCs w:val="24"/>
                 <w:u w:val="none"/>
               </w:rPr>
-              <w:t>RelativeHumidity</w:t>
+              <w:t>RelHumidity</w:t>
             </w:r>
           </w:p>
         </w:tc>
@@ -7369,6 +7369,245 @@
                 <w:u w:val="none"/>
               </w:rPr>
               <w:t>visibility_mi</w:t>
+            </w:r>
+          </w:p>
+        </w:tc>
+      </w:tr>
+      <w:tr>
+        <w:trPr/>
+        <w:tc>
+          <w:tcPr>
+            <w:tcW w:w="2681" w:type="dxa"/>
+            <w:tcBorders>
+              <w:left w:val="single" w:sz="4" w:space="0" w:color="000000"/>
+              <w:bottom w:val="single" w:sz="4" w:space="0" w:color="000000"/>
+            </w:tcBorders>
+          </w:tcPr>
+          <w:p>
+            <w:pPr>
+              <w:pStyle w:val="TableContents"/>
+              <w:bidi w:val="0"/>
+              <w:jc w:val="left"/>
+              <w:rPr>
+                <w:rFonts w:ascii="Liberation Serif" w:hAnsi="Liberation Serif"/>
+                <w:b w:val="false"/>
+                <w:b w:val="false"/>
+                <w:bCs w:val="false"/>
+                <w:i w:val="false"/>
+                <w:i w:val="false"/>
+                <w:iCs w:val="false"/>
+                <w:strike w:val="false"/>
+                <w:dstrike w:val="false"/>
+                <w:outline w:val="false"/>
+                <w:shadow w:val="false"/>
+                <w:color w:val="000000"/>
+                <w:sz w:val="24"/>
+                <w:szCs w:val="24"/>
+                <w:u w:val="none"/>
+              </w:rPr>
+            </w:pPr>
+            <w:r>
+              <w:rPr>
+                <w:b w:val="false"/>
+                <w:bCs w:val="false"/>
+                <w:i w:val="false"/>
+                <w:iCs w:val="false"/>
+                <w:strike w:val="false"/>
+                <w:dstrike w:val="false"/>
+                <w:outline w:val="false"/>
+                <w:shadow w:val="false"/>
+                <w:color w:val="000000"/>
+                <w:sz w:val="24"/>
+                <w:szCs w:val="24"/>
+                <w:u w:val="none"/>
+              </w:rPr>
+              <w:t>DateStamp</w:t>
+            </w:r>
+          </w:p>
+        </w:tc>
+        <w:tc>
+          <w:tcPr>
+            <w:tcW w:w="2681" w:type="dxa"/>
+            <w:tcBorders>
+              <w:left w:val="single" w:sz="4" w:space="0" w:color="000000"/>
+              <w:bottom w:val="single" w:sz="4" w:space="0" w:color="000000"/>
+            </w:tcBorders>
+          </w:tcPr>
+          <w:p>
+            <w:pPr>
+              <w:pStyle w:val="TableContents"/>
+              <w:bidi w:val="0"/>
+              <w:jc w:val="left"/>
+              <w:rPr>
+                <w:rFonts w:ascii="Liberation Serif" w:hAnsi="Liberation Serif"/>
+                <w:b w:val="false"/>
+                <w:b w:val="false"/>
+                <w:bCs w:val="false"/>
+                <w:i w:val="false"/>
+                <w:i w:val="false"/>
+                <w:iCs w:val="false"/>
+                <w:strike w:val="false"/>
+                <w:dstrike w:val="false"/>
+                <w:outline w:val="false"/>
+                <w:shadow w:val="false"/>
+                <w:color w:val="000000"/>
+                <w:sz w:val="24"/>
+                <w:szCs w:val="24"/>
+                <w:u w:val="none"/>
+              </w:rPr>
+            </w:pPr>
+            <w:r>
+              <w:rPr>
+                <w:b w:val="false"/>
+                <w:bCs w:val="false"/>
+                <w:i w:val="false"/>
+                <w:iCs w:val="false"/>
+                <w:strike w:val="false"/>
+                <w:dstrike w:val="false"/>
+                <w:outline w:val="false"/>
+                <w:shadow w:val="false"/>
+                <w:color w:val="000000"/>
+                <w:sz w:val="24"/>
+                <w:szCs w:val="24"/>
+                <w:u w:val="none"/>
+              </w:rPr>
+              <w:t>DateStamp</w:t>
+            </w:r>
+          </w:p>
+        </w:tc>
+        <w:tc>
+          <w:tcPr>
+            <w:tcW w:w="1658" w:type="dxa"/>
+            <w:tcBorders>
+              <w:left w:val="single" w:sz="4" w:space="0" w:color="000000"/>
+              <w:bottom w:val="single" w:sz="4" w:space="0" w:color="000000"/>
+            </w:tcBorders>
+          </w:tcPr>
+          <w:p>
+            <w:pPr>
+              <w:pStyle w:val="TableContents"/>
+              <w:bidi w:val="0"/>
+              <w:jc w:val="left"/>
+              <w:rPr>
+                <w:rFonts w:ascii="Liberation Serif" w:hAnsi="Liberation Serif"/>
+                <w:b w:val="false"/>
+                <w:b w:val="false"/>
+                <w:bCs w:val="false"/>
+                <w:i w:val="false"/>
+                <w:i w:val="false"/>
+                <w:iCs w:val="false"/>
+                <w:strike w:val="false"/>
+                <w:dstrike w:val="false"/>
+                <w:outline w:val="false"/>
+                <w:shadow w:val="false"/>
+                <w:color w:val="000000"/>
+                <w:sz w:val="24"/>
+                <w:szCs w:val="24"/>
+                <w:u w:val="none"/>
+              </w:rPr>
+            </w:pPr>
+            <w:r>
+              <w:rPr>
+                <w:b w:val="false"/>
+                <w:bCs w:val="false"/>
+                <w:i w:val="false"/>
+                <w:iCs w:val="false"/>
+                <w:strike w:val="false"/>
+                <w:dstrike w:val="false"/>
+                <w:outline w:val="false"/>
+                <w:shadow w:val="false"/>
+                <w:color w:val="000000"/>
+                <w:sz w:val="24"/>
+                <w:szCs w:val="24"/>
+                <w:u w:val="none"/>
+              </w:rPr>
+              <w:t>DateTime, getdate</w:t>
+            </w:r>
+          </w:p>
+        </w:tc>
+        <w:tc>
+          <w:tcPr>
+            <w:tcW w:w="3704" w:type="dxa"/>
+            <w:tcBorders>
+              <w:left w:val="single" w:sz="4" w:space="0" w:color="000000"/>
+              <w:bottom w:val="single" w:sz="4" w:space="0" w:color="000000"/>
+            </w:tcBorders>
+          </w:tcPr>
+          <w:p>
+            <w:pPr>
+              <w:pStyle w:val="TableContents"/>
+              <w:bidi w:val="0"/>
+              <w:jc w:val="left"/>
+              <w:rPr>
+                <w:rFonts w:ascii="Liberation Serif" w:hAnsi="Liberation Serif"/>
+                <w:b w:val="false"/>
+                <w:b w:val="false"/>
+                <w:bCs w:val="false"/>
+                <w:i w:val="false"/>
+                <w:i w:val="false"/>
+                <w:iCs w:val="false"/>
+                <w:strike w:val="false"/>
+                <w:dstrike w:val="false"/>
+                <w:outline w:val="false"/>
+                <w:shadow w:val="false"/>
+                <w:color w:val="000000"/>
+                <w:sz w:val="24"/>
+                <w:szCs w:val="24"/>
+                <w:u w:val="none"/>
+              </w:rPr>
+            </w:pPr>
+            <w:r>
+              <w:rPr>
+                <w:b w:val="false"/>
+                <w:bCs w:val="false"/>
+                <w:i w:val="false"/>
+                <w:iCs w:val="false"/>
+                <w:strike w:val="false"/>
+                <w:dstrike w:val="false"/>
+                <w:outline w:val="false"/>
+                <w:shadow w:val="false"/>
+                <w:color w:val="000000"/>
+                <w:sz w:val="24"/>
+                <w:szCs w:val="24"/>
+                <w:u w:val="none"/>
+              </w:rPr>
+            </w:r>
+          </w:p>
+        </w:tc>
+        <w:tc>
+          <w:tcPr>
+            <w:tcW w:w="2681" w:type="dxa"/>
+            <w:tcBorders>
+              <w:left w:val="single" w:sz="4" w:space="0" w:color="000000"/>
+              <w:bottom w:val="single" w:sz="4" w:space="0" w:color="000000"/>
+              <w:right w:val="single" w:sz="4" w:space="0" w:color="000000"/>
+            </w:tcBorders>
+          </w:tcPr>
+          <w:p>
+            <w:pPr>
+              <w:pStyle w:val="TableContents"/>
+              <w:bidi w:val="0"/>
+              <w:jc w:val="left"/>
+              <w:rPr>
+                <w:rFonts w:ascii="Liberation Serif" w:hAnsi="Liberation Serif"/>
+                <w:b w:val="false"/>
+                <w:b w:val="false"/>
+                <w:bCs w:val="false"/>
+                <w:i w:val="false"/>
+                <w:i w:val="false"/>
+                <w:iCs w:val="false"/>
+                <w:strike w:val="false"/>
+                <w:dstrike w:val="false"/>
+                <w:outline w:val="false"/>
+                <w:shadow w:val="false"/>
+                <w:color w:val="000000"/>
+                <w:sz w:val="24"/>
+                <w:szCs w:val="24"/>
+                <w:u w:val="none"/>
+              </w:rPr>
+            </w:pPr>
+            <w:r>
+              <w:rPr/>
             </w:r>
           </w:p>
         </w:tc>
@@ -7505,7 +7744,7 @@
                 <w:szCs w:val="24"/>
                 <w:u w:val="none"/>
               </w:rPr>
-              <w:t>ForecastOffices</w:t>
+              <w:t>ForecastOffice</w:t>
             </w:r>
           </w:p>
         </w:tc>
@@ -9569,70 +9808,76 @@
             </w:pPr>
             <w:r>
               <w:rPr>
-                <w:b w:val="false"/>
-                <w:bCs w:val="false"/>
-                <w:i w:val="false"/>
-                <w:iCs w:val="false"/>
-                <w:strike w:val="false"/>
-                <w:dstrike w:val="false"/>
-                <w:outline w:val="false"/>
-                <w:shadow w:val="false"/>
-                <w:color w:val="000000"/>
-                <w:sz w:val="24"/>
-                <w:szCs w:val="24"/>
-                <w:u w:val="none"/>
-              </w:rPr>
-              <w:t>UGC</w:t>
-            </w:r>
-          </w:p>
-        </w:tc>
-        <w:tc>
-          <w:tcPr>
-            <w:tcW w:w="2681" w:type="dxa"/>
-            <w:tcBorders>
-              <w:left w:val="single" w:sz="4" w:space="0" w:color="000000"/>
-              <w:bottom w:val="single" w:sz="4" w:space="0" w:color="000000"/>
-            </w:tcBorders>
-          </w:tcPr>
-          <w:p>
-            <w:pPr>
-              <w:pStyle w:val="TableContents"/>
-              <w:bidi w:val="0"/>
-              <w:jc w:val="left"/>
-              <w:rPr>
-                <w:rFonts w:ascii="Liberation Serif" w:hAnsi="Liberation Serif"/>
-                <w:b w:val="false"/>
-                <w:b w:val="false"/>
-                <w:bCs w:val="false"/>
-                <w:i w:val="false"/>
-                <w:i w:val="false"/>
-                <w:iCs w:val="false"/>
-                <w:strike w:val="false"/>
-                <w:dstrike w:val="false"/>
-                <w:outline w:val="false"/>
-                <w:shadow w:val="false"/>
-                <w:color w:val="000000"/>
-                <w:sz w:val="24"/>
-                <w:szCs w:val="24"/>
-                <w:u w:val="none"/>
-              </w:rPr>
-            </w:pPr>
-            <w:r>
-              <w:rPr>
-                <w:b w:val="false"/>
-                <w:bCs w:val="false"/>
-                <w:i w:val="false"/>
-                <w:iCs w:val="false"/>
-                <w:strike w:val="false"/>
-                <w:dstrike w:val="false"/>
-                <w:outline w:val="false"/>
-                <w:shadow w:val="false"/>
-                <w:color w:val="000000"/>
-                <w:sz w:val="24"/>
-                <w:szCs w:val="24"/>
-                <w:u w:val="none"/>
-              </w:rPr>
-              <w:t>UGC</w:t>
+                <w:rFonts w:eastAsia="NSimSun" w:cs="Arial"/>
+                <w:b w:val="false"/>
+                <w:bCs w:val="false"/>
+                <w:i w:val="false"/>
+                <w:iCs w:val="false"/>
+                <w:strike w:val="false"/>
+                <w:dstrike w:val="false"/>
+                <w:outline w:val="false"/>
+                <w:shadow w:val="false"/>
+                <w:color w:val="000000"/>
+                <w:kern w:val="2"/>
+                <w:sz w:val="24"/>
+                <w:szCs w:val="24"/>
+                <w:u w:val="none"/>
+                <w:lang w:val="en-US" w:eastAsia="zh-CN" w:bidi="hi-IN"/>
+              </w:rPr>
+              <w:t>ForecastOfficeID</w:t>
+            </w:r>
+          </w:p>
+        </w:tc>
+        <w:tc>
+          <w:tcPr>
+            <w:tcW w:w="2681" w:type="dxa"/>
+            <w:tcBorders>
+              <w:left w:val="single" w:sz="4" w:space="0" w:color="000000"/>
+              <w:bottom w:val="single" w:sz="4" w:space="0" w:color="000000"/>
+            </w:tcBorders>
+          </w:tcPr>
+          <w:p>
+            <w:pPr>
+              <w:pStyle w:val="TableContents"/>
+              <w:bidi w:val="0"/>
+              <w:jc w:val="left"/>
+              <w:rPr>
+                <w:rFonts w:ascii="Liberation Serif" w:hAnsi="Liberation Serif"/>
+                <w:b w:val="false"/>
+                <w:b w:val="false"/>
+                <w:bCs w:val="false"/>
+                <w:i w:val="false"/>
+                <w:i w:val="false"/>
+                <w:iCs w:val="false"/>
+                <w:strike w:val="false"/>
+                <w:dstrike w:val="false"/>
+                <w:outline w:val="false"/>
+                <w:shadow w:val="false"/>
+                <w:color w:val="000000"/>
+                <w:sz w:val="24"/>
+                <w:szCs w:val="24"/>
+                <w:u w:val="none"/>
+              </w:rPr>
+            </w:pPr>
+            <w:r>
+              <w:rPr>
+                <w:rFonts w:eastAsia="NSimSun" w:cs="Arial"/>
+                <w:b w:val="false"/>
+                <w:bCs w:val="false"/>
+                <w:i w:val="false"/>
+                <w:iCs w:val="false"/>
+                <w:strike w:val="false"/>
+                <w:dstrike w:val="false"/>
+                <w:outline w:val="false"/>
+                <w:shadow w:val="false"/>
+                <w:color w:val="000000"/>
+                <w:kern w:val="2"/>
+                <w:sz w:val="24"/>
+                <w:szCs w:val="24"/>
+                <w:u w:val="none"/>
+                <w:lang w:val="en-US" w:eastAsia="zh-CN" w:bidi="hi-IN"/>
+              </w:rPr>
+              <w:t>ForecastOfficeID</w:t>
             </w:r>
           </w:p>
         </w:tc>
@@ -9682,7 +9927,7 @@
                 <w:szCs w:val="24"/>
                 <w:u w:val="none"/>
               </w:rPr>
-              <w:t>text</w:t>
+              <w:t>int</w:t>
             </w:r>
           </w:p>
         </w:tc>
@@ -9820,21 +10065,7 @@
               </w:rPr>
             </w:pPr>
             <w:r>
-              <w:rPr>
-                <w:b w:val="false"/>
-                <w:bCs w:val="false"/>
-                <w:i w:val="false"/>
-                <w:iCs w:val="false"/>
-                <w:strike w:val="false"/>
-                <w:dstrike w:val="false"/>
-                <w:outline w:val="false"/>
-                <w:shadow w:val="false"/>
-                <w:color w:val="000000"/>
-                <w:sz w:val="24"/>
-                <w:szCs w:val="24"/>
-                <w:u w:val="none"/>
-              </w:rPr>
-              <w:t>DailyMinTemp</w:t>
+              <w:rPr/>
             </w:r>
           </w:p>
         </w:tc>
@@ -10077,21 +10308,7 @@
               </w:rPr>
             </w:pPr>
             <w:r>
-              <w:rPr>
-                <w:b w:val="false"/>
-                <w:bCs w:val="false"/>
-                <w:i w:val="false"/>
-                <w:iCs w:val="false"/>
-                <w:strike w:val="false"/>
-                <w:dstrike w:val="false"/>
-                <w:outline w:val="false"/>
-                <w:shadow w:val="false"/>
-                <w:color w:val="000000"/>
-                <w:sz w:val="24"/>
-                <w:szCs w:val="24"/>
-                <w:u w:val="none"/>
-              </w:rPr>
-              <w:t>DailyMaxTemp</w:t>
+              <w:rPr/>
             </w:r>
           </w:p>
         </w:tc>
@@ -10334,21 +10551,7 @@
               </w:rPr>
             </w:pPr>
             <w:r>
-              <w:rPr>
-                <w:b w:val="false"/>
-                <w:bCs w:val="false"/>
-                <w:i w:val="false"/>
-                <w:iCs w:val="false"/>
-                <w:strike w:val="false"/>
-                <w:dstrike w:val="false"/>
-                <w:outline w:val="false"/>
-                <w:shadow w:val="false"/>
-                <w:color w:val="000000"/>
-                <w:sz w:val="24"/>
-                <w:szCs w:val="24"/>
-                <w:u w:val="none"/>
-              </w:rPr>
-              <w:t>HourlyProbPrecip</w:t>
+              <w:rPr/>
             </w:r>
           </w:p>
         </w:tc>
@@ -10588,21 +10791,7 @@
               </w:rPr>
             </w:pPr>
             <w:r>
-              <w:rPr>
-                <w:b w:val="false"/>
-                <w:bCs w:val="false"/>
-                <w:i w:val="false"/>
-                <w:iCs w:val="false"/>
-                <w:strike w:val="false"/>
-                <w:dstrike w:val="false"/>
-                <w:outline w:val="false"/>
-                <w:shadow w:val="false"/>
-                <w:color w:val="000000"/>
-                <w:sz w:val="24"/>
-                <w:szCs w:val="24"/>
-                <w:u w:val="none"/>
-              </w:rPr>
-              <w:t>WeatherType</w:t>
+              <w:rPr/>
             </w:r>
           </w:p>
         </w:tc>
@@ -10842,21 +11031,7 @@
               </w:rPr>
             </w:pPr>
             <w:r>
-              <w:rPr>
-                <w:b w:val="false"/>
-                <w:bCs w:val="false"/>
-                <w:i w:val="false"/>
-                <w:iCs w:val="false"/>
-                <w:strike w:val="false"/>
-                <w:dstrike w:val="false"/>
-                <w:outline w:val="false"/>
-                <w:shadow w:val="false"/>
-                <w:color w:val="000000"/>
-                <w:sz w:val="24"/>
-                <w:szCs w:val="24"/>
-                <w:u w:val="none"/>
-              </w:rPr>
-              <w:t>Forecast</w:t>
+              <w:rPr/>
             </w:r>
           </w:p>
         </w:tc>
@@ -11058,6 +11233,193 @@
                 <w:u w:val="none"/>
               </w:rPr>
               <w:t>wordedForecast/text</w:t>
+            </w:r>
+          </w:p>
+        </w:tc>
+      </w:tr>
+      <w:tr>
+        <w:trPr/>
+        <w:tc>
+          <w:tcPr>
+            <w:tcW w:w="2681" w:type="dxa"/>
+            <w:tcBorders>
+              <w:left w:val="single" w:sz="4" w:space="0" w:color="000000"/>
+              <w:bottom w:val="single" w:sz="4" w:space="0" w:color="000000"/>
+            </w:tcBorders>
+          </w:tcPr>
+          <w:p>
+            <w:pPr>
+              <w:pStyle w:val="TableContents"/>
+              <w:bidi w:val="0"/>
+              <w:jc w:val="left"/>
+              <w:rPr>
+                <w:rFonts w:ascii="Liberation Serif" w:hAnsi="Liberation Serif"/>
+                <w:b w:val="false"/>
+                <w:b w:val="false"/>
+                <w:bCs w:val="false"/>
+                <w:i w:val="false"/>
+                <w:i w:val="false"/>
+                <w:iCs w:val="false"/>
+                <w:strike w:val="false"/>
+                <w:dstrike w:val="false"/>
+                <w:outline w:val="false"/>
+                <w:shadow w:val="false"/>
+                <w:color w:val="000000"/>
+                <w:sz w:val="24"/>
+                <w:szCs w:val="24"/>
+                <w:u w:val="none"/>
+              </w:rPr>
+            </w:pPr>
+            <w:r>
+              <w:rPr/>
+              <w:t>DateStamp</w:t>
+            </w:r>
+          </w:p>
+        </w:tc>
+        <w:tc>
+          <w:tcPr>
+            <w:tcW w:w="2681" w:type="dxa"/>
+            <w:tcBorders>
+              <w:left w:val="single" w:sz="4" w:space="0" w:color="000000"/>
+              <w:bottom w:val="single" w:sz="4" w:space="0" w:color="000000"/>
+            </w:tcBorders>
+          </w:tcPr>
+          <w:p>
+            <w:pPr>
+              <w:pStyle w:val="TableContents"/>
+              <w:bidi w:val="0"/>
+              <w:jc w:val="left"/>
+              <w:rPr>
+                <w:rFonts w:ascii="Liberation Serif" w:hAnsi="Liberation Serif"/>
+                <w:b w:val="false"/>
+                <w:b w:val="false"/>
+                <w:bCs w:val="false"/>
+                <w:i w:val="false"/>
+                <w:i w:val="false"/>
+                <w:iCs w:val="false"/>
+                <w:strike w:val="false"/>
+                <w:dstrike w:val="false"/>
+                <w:outline w:val="false"/>
+                <w:shadow w:val="false"/>
+                <w:color w:val="000000"/>
+                <w:sz w:val="24"/>
+                <w:szCs w:val="24"/>
+                <w:u w:val="none"/>
+              </w:rPr>
+            </w:pPr>
+            <w:r>
+              <w:rPr/>
+              <w:t>DateStamp</w:t>
+            </w:r>
+          </w:p>
+        </w:tc>
+        <w:tc>
+          <w:tcPr>
+            <w:tcW w:w="1658" w:type="dxa"/>
+            <w:tcBorders>
+              <w:left w:val="single" w:sz="4" w:space="0" w:color="000000"/>
+              <w:bottom w:val="single" w:sz="4" w:space="0" w:color="000000"/>
+            </w:tcBorders>
+          </w:tcPr>
+          <w:p>
+            <w:pPr>
+              <w:pStyle w:val="TableContents"/>
+              <w:bidi w:val="0"/>
+              <w:jc w:val="left"/>
+              <w:rPr>
+                <w:rFonts w:ascii="Liberation Serif" w:hAnsi="Liberation Serif"/>
+                <w:b w:val="false"/>
+                <w:b w:val="false"/>
+                <w:bCs w:val="false"/>
+                <w:i w:val="false"/>
+                <w:i w:val="false"/>
+                <w:iCs w:val="false"/>
+                <w:strike w:val="false"/>
+                <w:dstrike w:val="false"/>
+                <w:outline w:val="false"/>
+                <w:shadow w:val="false"/>
+                <w:color w:val="000000"/>
+                <w:sz w:val="24"/>
+                <w:szCs w:val="24"/>
+                <w:u w:val="none"/>
+              </w:rPr>
+            </w:pPr>
+            <w:r>
+              <w:rPr/>
+              <w:t>DateTime, getdate</w:t>
+            </w:r>
+          </w:p>
+        </w:tc>
+        <w:tc>
+          <w:tcPr>
+            <w:tcW w:w="3704" w:type="dxa"/>
+            <w:tcBorders>
+              <w:left w:val="single" w:sz="4" w:space="0" w:color="000000"/>
+              <w:bottom w:val="single" w:sz="4" w:space="0" w:color="000000"/>
+            </w:tcBorders>
+          </w:tcPr>
+          <w:p>
+            <w:pPr>
+              <w:pStyle w:val="TableContents"/>
+              <w:bidi w:val="0"/>
+              <w:jc w:val="left"/>
+              <w:rPr>
+                <w:rFonts w:ascii="Liberation Serif" w:hAnsi="Liberation Serif"/>
+                <w:b w:val="false"/>
+                <w:b w:val="false"/>
+                <w:bCs w:val="false"/>
+                <w:i w:val="false"/>
+                <w:i w:val="false"/>
+                <w:iCs w:val="false"/>
+                <w:strike w:val="false"/>
+                <w:dstrike w:val="false"/>
+                <w:outline w:val="false"/>
+                <w:shadow w:val="false"/>
+                <w:color w:val="000000"/>
+                <w:sz w:val="24"/>
+                <w:szCs w:val="24"/>
+                <w:u w:val="none"/>
+              </w:rPr>
+            </w:pPr>
+            <w:r>
+              <w:rPr/>
+            </w:r>
+          </w:p>
+        </w:tc>
+        <w:tc>
+          <w:tcPr>
+            <w:tcW w:w="2681" w:type="dxa"/>
+            <w:tcBorders>
+              <w:left w:val="single" w:sz="4" w:space="0" w:color="000000"/>
+              <w:bottom w:val="single" w:sz="4" w:space="0" w:color="000000"/>
+              <w:right w:val="single" w:sz="4" w:space="0" w:color="000000"/>
+            </w:tcBorders>
+          </w:tcPr>
+          <w:p>
+            <w:pPr>
+              <w:pStyle w:val="TableContents"/>
+              <w:bidi w:val="0"/>
+              <w:jc w:val="left"/>
+              <w:rPr>
+                <w:rFonts w:ascii="Liberation Serif" w:hAnsi="Liberation Serif"/>
+                <w:b w:val="false"/>
+                <w:b w:val="false"/>
+                <w:bCs w:val="false"/>
+                <w:i w:val="false"/>
+                <w:i w:val="false"/>
+                <w:iCs w:val="false"/>
+                <w:strike w:val="false"/>
+                <w:dstrike w:val="false"/>
+                <w:outline w:val="false"/>
+                <w:shadow w:val="false"/>
+                <w:color w:val="000000"/>
+                <w:sz w:val="24"/>
+                <w:szCs w:val="24"/>
+                <w:u w:val="none"/>
+              </w:rPr>
+            </w:pPr>
+            <w:r>
+              <w:rPr/>
             </w:r>
           </w:p>
         </w:tc>
@@ -14749,7 +15111,7 @@
                 <w:szCs w:val="24"/>
                 <w:u w:val="none"/>
               </w:rPr>
-              <w:t>NexradSystem</w:t>
+              <w:t>Nexrad</w:t>
             </w:r>
           </w:p>
         </w:tc>
@@ -15458,6 +15820,170 @@
                 <w:szCs w:val="24"/>
                 <w:u w:val="none"/>
               </w:rPr>
+              <w:t>Text</w:t>
+            </w:r>
+          </w:p>
+        </w:tc>
+        <w:tc>
+          <w:tcPr>
+            <w:tcW w:w="6384" w:type="dxa"/>
+            <w:tcBorders>
+              <w:left w:val="single" w:sz="4" w:space="0" w:color="000000"/>
+              <w:bottom w:val="single" w:sz="4" w:space="0" w:color="000000"/>
+              <w:right w:val="single" w:sz="4" w:space="0" w:color="000000"/>
+            </w:tcBorders>
+          </w:tcPr>
+          <w:p>
+            <w:pPr>
+              <w:pStyle w:val="TableContents"/>
+              <w:bidi w:val="0"/>
+              <w:jc w:val="left"/>
+              <w:rPr>
+                <w:rFonts w:ascii="Liberation Serif" w:hAnsi="Liberation Serif"/>
+                <w:b w:val="false"/>
+                <w:b w:val="false"/>
+                <w:bCs w:val="false"/>
+                <w:i w:val="false"/>
+                <w:i w:val="false"/>
+                <w:iCs w:val="false"/>
+                <w:strike w:val="false"/>
+                <w:dstrike w:val="false"/>
+                <w:outline w:val="false"/>
+                <w:shadow w:val="false"/>
+                <w:color w:val="000000"/>
+                <w:sz w:val="24"/>
+                <w:szCs w:val="24"/>
+                <w:u w:val="none"/>
+              </w:rPr>
+            </w:pPr>
+            <w:r>
+              <w:rPr>
+                <w:b w:val="false"/>
+                <w:bCs w:val="false"/>
+                <w:i w:val="false"/>
+                <w:iCs w:val="false"/>
+                <w:strike w:val="false"/>
+                <w:dstrike w:val="false"/>
+                <w:outline w:val="false"/>
+                <w:shadow w:val="false"/>
+                <w:color w:val="000000"/>
+                <w:sz w:val="24"/>
+                <w:szCs w:val="24"/>
+                <w:u w:val="none"/>
+              </w:rPr>
+            </w:r>
+          </w:p>
+        </w:tc>
+      </w:tr>
+      <w:tr>
+        <w:trPr/>
+        <w:tc>
+          <w:tcPr>
+            <w:tcW w:w="2681" w:type="dxa"/>
+            <w:tcBorders>
+              <w:left w:val="single" w:sz="4" w:space="0" w:color="000000"/>
+              <w:bottom w:val="single" w:sz="4" w:space="0" w:color="000000"/>
+            </w:tcBorders>
+          </w:tcPr>
+          <w:p>
+            <w:pPr>
+              <w:pStyle w:val="TableContents"/>
+              <w:bidi w:val="0"/>
+              <w:jc w:val="left"/>
+              <w:rPr>
+                <w:rFonts w:ascii="Liberation Serif" w:hAnsi="Liberation Serif"/>
+                <w:b w:val="false"/>
+                <w:b w:val="false"/>
+                <w:bCs w:val="false"/>
+                <w:i w:val="false"/>
+                <w:i w:val="false"/>
+                <w:iCs w:val="false"/>
+                <w:strike w:val="false"/>
+                <w:dstrike w:val="false"/>
+                <w:outline w:val="false"/>
+                <w:shadow w:val="false"/>
+                <w:color w:val="000000"/>
+                <w:sz w:val="24"/>
+                <w:szCs w:val="24"/>
+                <w:u w:val="none"/>
+              </w:rPr>
+            </w:pPr>
+            <w:r>
+              <w:rPr/>
+              <w:t>StationID</w:t>
+            </w:r>
+          </w:p>
+        </w:tc>
+        <w:tc>
+          <w:tcPr>
+            <w:tcW w:w="2681" w:type="dxa"/>
+            <w:tcBorders>
+              <w:left w:val="single" w:sz="4" w:space="0" w:color="000000"/>
+              <w:bottom w:val="single" w:sz="4" w:space="0" w:color="000000"/>
+            </w:tcBorders>
+          </w:tcPr>
+          <w:p>
+            <w:pPr>
+              <w:pStyle w:val="TableContents"/>
+              <w:bidi w:val="0"/>
+              <w:jc w:val="left"/>
+              <w:rPr>
+                <w:rFonts w:ascii="Liberation Serif" w:hAnsi="Liberation Serif"/>
+                <w:b w:val="false"/>
+                <w:b w:val="false"/>
+                <w:bCs w:val="false"/>
+                <w:i w:val="false"/>
+                <w:i w:val="false"/>
+                <w:iCs w:val="false"/>
+                <w:strike w:val="false"/>
+                <w:dstrike w:val="false"/>
+                <w:outline w:val="false"/>
+                <w:shadow w:val="false"/>
+                <w:color w:val="000000"/>
+                <w:sz w:val="24"/>
+                <w:szCs w:val="24"/>
+                <w:u w:val="none"/>
+              </w:rPr>
+            </w:pPr>
+            <w:r>
+              <w:rPr/>
+              <w:t>StationID</w:t>
+            </w:r>
+          </w:p>
+        </w:tc>
+        <w:tc>
+          <w:tcPr>
+            <w:tcW w:w="1658" w:type="dxa"/>
+            <w:tcBorders>
+              <w:left w:val="single" w:sz="4" w:space="0" w:color="000000"/>
+              <w:bottom w:val="single" w:sz="4" w:space="0" w:color="000000"/>
+            </w:tcBorders>
+          </w:tcPr>
+          <w:p>
+            <w:pPr>
+              <w:pStyle w:val="TableContents"/>
+              <w:bidi w:val="0"/>
+              <w:jc w:val="left"/>
+              <w:rPr>
+                <w:rFonts w:ascii="Liberation Serif" w:hAnsi="Liberation Serif"/>
+                <w:b w:val="false"/>
+                <w:b w:val="false"/>
+                <w:bCs w:val="false"/>
+                <w:i w:val="false"/>
+                <w:i w:val="false"/>
+                <w:iCs w:val="false"/>
+                <w:strike w:val="false"/>
+                <w:dstrike w:val="false"/>
+                <w:outline w:val="false"/>
+                <w:shadow w:val="false"/>
+                <w:color w:val="000000"/>
+                <w:sz w:val="24"/>
+                <w:szCs w:val="24"/>
+                <w:u w:val="none"/>
+              </w:rPr>
+            </w:pPr>
+            <w:r>
+              <w:rPr/>
               <w:t>Text</w:t>
             </w:r>
           </w:p>
@@ -16764,6 +17290,40 @@
                 <w:u w:val="none"/>
               </w:rPr>
               <w:t>DateTime</w:t>
+            </w:r>
+            <w:r>
+              <w:rPr>
+                <w:b w:val="false"/>
+                <w:bCs w:val="false"/>
+                <w:i w:val="false"/>
+                <w:iCs w:val="false"/>
+                <w:strike w:val="false"/>
+                <w:dstrike w:val="false"/>
+                <w:outline w:val="false"/>
+                <w:shadow w:val="false"/>
+                <w:color w:val="000000"/>
+                <w:sz w:val="24"/>
+                <w:szCs w:val="24"/>
+                <w:u w:val="none"/>
+              </w:rPr>
+              <w:t xml:space="preserve">, </w:t>
+            </w:r>
+            <w:r>
+              <w:rPr>
+                <w:b w:val="false"/>
+                <w:bCs w:val="false"/>
+                <w:i w:val="false"/>
+                <w:iCs w:val="false"/>
+                <w:strike w:val="false"/>
+                <w:dstrike w:val="false"/>
+                <w:outline w:val="false"/>
+                <w:shadow w:val="false"/>
+                <w:color w:val="000000"/>
+                <w:sz w:val="24"/>
+                <w:szCs w:val="24"/>
+                <w:u w:val="none"/>
+              </w:rPr>
+              <w:t>getdate</w:t>
             </w:r>
           </w:p>
         </w:tc>

</xml_diff>